<commit_message>
Updated Climate Corridor user guide.
</commit_message>
<xml_diff>
--- a/toolbox/doc/Climate Corridor User Guide.docx
+++ b/toolbox/doc/Climate Corridor User Guide.docx
@@ -11,7 +11,6 @@
       <w:pPr>
         <w:jc w:val="center"/>
       </w:pPr>
-      <w:bookmarkStart w:id="0" w:name="_GoBack"/>
       <w:r>
         <w:rPr>
           <w:noProof/>
@@ -59,7 +58,6 @@
           </wp:inline>
         </w:drawing>
       </w:r>
-      <w:bookmarkEnd w:id="0"/>
     </w:p>
     <w:p/>
     <w:p/>
@@ -124,13 +122,23 @@
         </w:rPr>
         <w:t xml:space="preserve"> </w:t>
       </w:r>
+      <w:bookmarkStart w:id="0" w:name="_GoBack"/>
       <w:r>
         <w:rPr>
           <w:b/>
           <w:sz w:val="28"/>
           <w:szCs w:val="20"/>
         </w:rPr>
-        <w:t>User Guide</w:t>
+        <w:t>User</w:t>
+      </w:r>
+      <w:bookmarkEnd w:id="0"/>
+      <w:r>
+        <w:rPr>
+          <w:b/>
+          <w:sz w:val="28"/>
+          <w:szCs w:val="20"/>
+        </w:rPr>
+        <w:t xml:space="preserve"> Guide</w:t>
       </w:r>
     </w:p>
     <w:p>
@@ -161,57 +169,41 @@
           <w:i/>
           <w:szCs w:val="20"/>
         </w:rPr>
-        <w:t>1</w:t>
+        <w:t>2.2</w:t>
       </w:r>
       <w:r>
         <w:rPr>
           <w:i/>
           <w:szCs w:val="20"/>
         </w:rPr>
-        <w:t xml:space="preserve"> </w:t>
-      </w:r>
-      <w:proofErr w:type="gramStart"/>
+        <w:t xml:space="preserve"> BETA</w:t>
+      </w:r>
       <w:r>
         <w:rPr>
           <w:i/>
           <w:szCs w:val="20"/>
         </w:rPr>
-        <w:t>BETA</w:t>
-      </w:r>
-      <w:proofErr w:type="gramEnd"/>
+        <w:t>—</w:t>
+      </w:r>
       <w:r>
         <w:rPr>
           <w:i/>
           <w:szCs w:val="20"/>
         </w:rPr>
-        <w:t>—</w:t>
+        <w:t xml:space="preserve">Updated </w:t>
       </w:r>
       <w:r>
         <w:rPr>
           <w:i/>
           <w:szCs w:val="20"/>
         </w:rPr>
-        <w:t xml:space="preserve">Updated </w:t>
+        <w:t xml:space="preserve">November </w:t>
       </w:r>
       <w:r>
         <w:rPr>
           <w:i/>
           <w:szCs w:val="20"/>
         </w:rPr>
-        <w:t>October</w:t>
-      </w:r>
-      <w:r>
-        <w:rPr>
-          <w:i/>
-          <w:szCs w:val="20"/>
-        </w:rPr>
-        <w:t xml:space="preserve"> </w:t>
-      </w:r>
-      <w:r>
-        <w:rPr>
-          <w:i/>
-          <w:szCs w:val="20"/>
-        </w:rPr>
         <w:t>2012</w:t>
       </w:r>
     </w:p>
@@ -238,6 +230,39 @@
         </w:rPr>
         <w:t>Darren Kavanagh</w:t>
       </w:r>
+      <w:r>
+        <w:rPr>
+          <w:szCs w:val="20"/>
+          <w:vertAlign w:val="superscript"/>
+        </w:rPr>
+        <w:t>1</w:t>
+      </w:r>
+      <w:r>
+        <w:rPr>
+          <w:szCs w:val="20"/>
+        </w:rPr>
+        <w:t>, Tristan Nunez</w:t>
+      </w:r>
+      <w:r>
+        <w:rPr>
+          <w:szCs w:val="20"/>
+          <w:vertAlign w:val="superscript"/>
+        </w:rPr>
+        <w:t>2</w:t>
+      </w:r>
+      <w:r>
+        <w:rPr>
+          <w:szCs w:val="20"/>
+        </w:rPr>
+        <w:t>, and Brad McRae</w:t>
+      </w:r>
+      <w:r>
+        <w:rPr>
+          <w:szCs w:val="20"/>
+          <w:vertAlign w:val="superscript"/>
+        </w:rPr>
+        <w:t>3</w:t>
+      </w:r>
     </w:p>
     <w:p>
       <w:pPr>
@@ -250,13 +275,59 @@
       <w:r>
         <w:rPr>
           <w:szCs w:val="20"/>
+          <w:vertAlign w:val="superscript"/>
+        </w:rPr>
+        <w:t>1</w:t>
+      </w:r>
+      <w:r>
+        <w:rPr>
+          <w:szCs w:val="20"/>
         </w:rPr>
         <w:t>Adze Informatics</w:t>
+      </w:r>
+    </w:p>
+    <w:p>
+      <w:pPr>
+        <w:spacing w:beforeLines="1" w:before="2" w:afterLines="1" w:after="2"/>
+        <w:jc w:val="center"/>
+        <w:rPr>
+          <w:szCs w:val="20"/>
+        </w:rPr>
+      </w:pPr>
+      <w:r>
+        <w:rPr>
+          <w:szCs w:val="20"/>
+          <w:vertAlign w:val="superscript"/>
+        </w:rPr>
+        <w:t>2</w:t>
+      </w:r>
+      <w:r>
+        <w:rPr>
+          <w:szCs w:val="20"/>
+        </w:rPr>
+        <w:t>University of California, Berkeley</w:t>
+      </w:r>
+    </w:p>
+    <w:p>
+      <w:pPr>
+        <w:jc w:val="center"/>
+      </w:pPr>
+      <w:r>
+        <w:rPr>
+          <w:szCs w:val="20"/>
+          <w:vertAlign w:val="superscript"/>
+        </w:rPr>
+        <w:t>3</w:t>
+      </w:r>
+      <w:r>
+        <w:rPr>
+          <w:szCs w:val="20"/>
+        </w:rPr>
+        <w:t>The Nature Conservancy</w:t>
       </w:r>
     </w:p>
     <w:p/>
     <w:p/>
-    <w:p/>
     <w:p>
       <w:pPr>
         <w:rPr>
@@ -347,21 +418,21 @@
           <w:bCs/>
           <w:szCs w:val="20"/>
         </w:rPr>
-        <w:t xml:space="preserve"> 2011). I am grateful for Tristan’s help throughout the development of this tool. I </w:t>
+        <w:t xml:space="preserve"> 2011). </w:t>
       </w:r>
       <w:r>
         <w:rPr>
           <w:bCs/>
           <w:szCs w:val="20"/>
         </w:rPr>
-        <w:t xml:space="preserve">am </w:t>
+        <w:t>We are</w:t>
       </w:r>
       <w:r>
         <w:rPr>
           <w:bCs/>
           <w:szCs w:val="20"/>
         </w:rPr>
-        <w:t>also grateful</w:t>
+        <w:t xml:space="preserve"> grateful</w:t>
       </w:r>
       <w:r>
         <w:rPr>
@@ -382,7 +453,21 @@
           <w:bCs/>
           <w:szCs w:val="20"/>
         </w:rPr>
-        <w:t>my collaborators in the Climate Change Subgroup of the Washington Wildlife Habitat Connectivity Working Group</w:t>
+        <w:t>our</w:t>
+      </w:r>
+      <w:r>
+        <w:rPr>
+          <w:bCs/>
+          <w:szCs w:val="20"/>
+        </w:rPr>
+        <w:t xml:space="preserve"> </w:t>
+      </w:r>
+      <w:r>
+        <w:rPr>
+          <w:bCs/>
+          <w:szCs w:val="20"/>
+        </w:rPr>
+        <w:t>collaborators in the Climate Change Subgroup of the Washington Wildlife Habitat Connectivity Working Group</w:t>
       </w:r>
       <w:r>
         <w:rPr>
@@ -728,27 +813,35 @@
         <w:t>M</w:t>
       </w:r>
       <w:r>
+        <w:t xml:space="preserve">., T.A. </w:t>
+      </w:r>
+      <w:proofErr w:type="spellStart"/>
+      <w:r>
+        <w:rPr>
+          <w:bCs/>
+          <w:szCs w:val="20"/>
+        </w:rPr>
+        <w:t>Nuñez</w:t>
+      </w:r>
+      <w:proofErr w:type="spellEnd"/>
+      <w:r>
+        <w:rPr>
+          <w:bCs/>
+          <w:szCs w:val="20"/>
+        </w:rPr>
+        <w:t>, and B.H. McRae. 2012.</w:t>
+      </w:r>
+      <w:r>
+        <w:t xml:space="preserve"> </w:t>
+      </w:r>
+      <w:r>
+        <w:t>Climate Corridor</w:t>
+      </w:r>
+      <w:r>
+        <w:t xml:space="preserve"> Connectivity Analysis Software</w:t>
+      </w:r>
+      <w:r>
         <w:t xml:space="preserve">. </w:t>
-      </w:r>
-      <w:r>
-        <w:t>2012</w:t>
-      </w:r>
-      <w:r>
-        <w:t xml:space="preserve">. </w:t>
-      </w:r>
-      <w:proofErr w:type="gramStart"/>
-      <w:r>
-        <w:t>Climate Corridor</w:t>
-      </w:r>
-      <w:r>
-        <w:t xml:space="preserve"> Connectivity Analysis Software</w:t>
-      </w:r>
-      <w:r>
-        <w:t>.</w:t>
-      </w:r>
-      <w:proofErr w:type="gramEnd"/>
-      <w:r>
-        <w:t xml:space="preserve"> </w:t>
       </w:r>
       <w:proofErr w:type="gramStart"/>
       <w:r>
@@ -807,7 +900,6 @@
           <w:sz w:val="32"/>
           <w:szCs w:val="32"/>
         </w:rPr>
-        <w:lastRenderedPageBreak/>
         <w:t>Table of Contents</w:t>
       </w:r>
     </w:p>
@@ -1580,7 +1672,6 @@
         <w:pStyle w:val="Heading1"/>
       </w:pPr>
       <w:r>
-        <w:lastRenderedPageBreak/>
         <w:fldChar w:fldCharType="end"/>
       </w:r>
       <w:bookmarkStart w:id="2" w:name="_Toc212788686"/>
@@ -1947,57 +2038,22 @@
         <w:rPr>
           <w:szCs w:val="20"/>
         </w:rPr>
-        <w:t xml:space="preserve">n the Linkage Mapper User Guide, which can </w:t>
+        <w:t>n the Linkage Mapper User Guide</w:t>
       </w:r>
       <w:r>
         <w:rPr>
           <w:szCs w:val="20"/>
         </w:rPr>
-        <w:t xml:space="preserve">be </w:t>
+        <w:t xml:space="preserve"> (</w:t>
+      </w:r>
+      <w:r>
+        <w:t>McRae and Kavanagh 2011)</w:t>
       </w:r>
       <w:r>
         <w:rPr>
           <w:szCs w:val="20"/>
         </w:rPr>
-        <w:t xml:space="preserve">found in the </w:t>
-      </w:r>
-      <w:r>
-        <w:rPr>
-          <w:i/>
-          <w:szCs w:val="20"/>
-        </w:rPr>
-        <w:t>doc</w:t>
-      </w:r>
-      <w:r>
-        <w:rPr>
-          <w:szCs w:val="20"/>
-        </w:rPr>
-        <w:t xml:space="preserve"> folder</w:t>
-      </w:r>
-      <w:r>
-        <w:rPr>
-          <w:szCs w:val="20"/>
-        </w:rPr>
-        <w:t xml:space="preserve"> </w:t>
-      </w:r>
-      <w:r>
-        <w:rPr>
-          <w:szCs w:val="20"/>
-        </w:rPr>
-        <w:t xml:space="preserve">within the </w:t>
-      </w:r>
-      <w:r>
-        <w:rPr>
-          <w:i/>
-          <w:szCs w:val="20"/>
-        </w:rPr>
-        <w:t>toolbox</w:t>
-      </w:r>
-      <w:r>
-        <w:rPr>
-          <w:szCs w:val="20"/>
-        </w:rPr>
-        <w:t xml:space="preserve"> directory.</w:t>
+        <w:t>.</w:t>
       </w:r>
     </w:p>
     <w:p>
@@ -2050,7 +2106,13 @@
         <w:t>,</w:t>
       </w:r>
       <w:r>
-        <w:t xml:space="preserve"> so it is possible that the daily build you download may not work with Climate Corridor. I have </w:t>
+        <w:t xml:space="preserve"> so it is possible that the daily build you download may not work with Climate Corridor. </w:t>
+      </w:r>
+      <w:r>
+        <w:t xml:space="preserve">We </w:t>
+      </w:r>
+      <w:r>
+        <w:t xml:space="preserve">have </w:t>
       </w:r>
       <w:r>
         <w:t xml:space="preserve">favored </w:t>
@@ -2059,7 +2121,7 @@
         <w:t xml:space="preserve">version 7 for </w:t>
       </w:r>
       <w:r>
-        <w:t>analyses that I have conducted.</w:t>
+        <w:t>analyses.</w:t>
       </w:r>
       <w:r>
         <w:t xml:space="preserve"> </w:t>
@@ -2221,14 +2283,27 @@
                             <w:r>
                               <w:t xml:space="preserve">Figure </w:t>
                             </w:r>
-                            <w:fldSimple w:instr=" SEQ Figure \* ARABIC ">
-                              <w:r>
-                                <w:rPr>
-                                  <w:noProof/>
-                                </w:rPr>
-                                <w:t>1</w:t>
-                              </w:r>
-                            </w:fldSimple>
+                            <w:r>
+                              <w:fldChar w:fldCharType="begin"/>
+                            </w:r>
+                            <w:r>
+                              <w:instrText xml:space="preserve"> SEQ Figure \* ARABIC </w:instrText>
+                            </w:r>
+                            <w:r>
+                              <w:fldChar w:fldCharType="separate"/>
+                            </w:r>
+                            <w:r>
+                              <w:rPr>
+                                <w:noProof/>
+                              </w:rPr>
+                              <w:t>1</w:t>
+                            </w:r>
+                            <w:r>
+                              <w:rPr>
+                                <w:noProof/>
+                              </w:rPr>
+                              <w:fldChar w:fldCharType="end"/>
+                            </w:r>
                             <w:r>
                               <w:t xml:space="preserve"> Linkage Mapper Toolkit</w:t>
                             </w:r>
@@ -2509,7 +2584,6 @@
         <w:rPr>
           <w:noProof/>
         </w:rPr>
-        <w:lastRenderedPageBreak/>
         <mc:AlternateContent>
           <mc:Choice Requires="wps">
             <w:drawing>
@@ -2564,14 +2638,27 @@
                             <w:r>
                               <w:t xml:space="preserve">Figure </w:t>
                             </w:r>
-                            <w:fldSimple w:instr=" SEQ Figure \* ARABIC ">
-                              <w:r>
-                                <w:rPr>
-                                  <w:noProof/>
-                                </w:rPr>
-                                <w:t>2</w:t>
-                              </w:r>
-                            </w:fldSimple>
+                            <w:r>
+                              <w:fldChar w:fldCharType="begin"/>
+                            </w:r>
+                            <w:r>
+                              <w:instrText xml:space="preserve"> SEQ Figure \* ARABIC </w:instrText>
+                            </w:r>
+                            <w:r>
+                              <w:fldChar w:fldCharType="separate"/>
+                            </w:r>
+                            <w:r>
+                              <w:rPr>
+                                <w:noProof/>
+                              </w:rPr>
+                              <w:t>2</w:t>
+                            </w:r>
+                            <w:r>
+                              <w:rPr>
+                                <w:noProof/>
+                              </w:rPr>
+                              <w:fldChar w:fldCharType="end"/>
+                            </w:r>
                             <w:r>
                               <w:t xml:space="preserve"> Climate Corridor Input Screen</w:t>
                             </w:r>
@@ -2592,7 +2679,7 @@
           </mc:Choice>
           <mc:Fallback>
             <w:pict>
-              <v:shape id="Text Box 15" o:spid="_x0000_s1027" type="#_x0000_t202" style="position:absolute;left:0;text-align:left;margin-left:264pt;margin-top:346.6pt;width:203.05pt;height:20.35pt;z-index:251669504;visibility:visible;mso-wrap-style:square;mso-wrap-distance-left:9pt;mso-wrap-distance-top:0;mso-wrap-distance-right:9pt;mso-wrap-distance-bottom:0;mso-position-horizontal:absolute;mso-position-horizontal-relative:text;mso-position-vertical:absolute;mso-position-vertical-relative:text;v-text-anchor:top" o:gfxdata="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" stroked="f">
+              <v:shape id="Text Box 15" o:spid="_x0000_s1027" type="#_x0000_t202" style="position:absolute;left:0;text-align:left;margin-left:264pt;margin-top:346.6pt;width:203.05pt;height:20.35pt;z-index:251669504;visibility:visible;mso-wrap-style:square;mso-wrap-distance-left:9pt;mso-wrap-distance-top:0;mso-wrap-distance-right:9pt;mso-wrap-distance-bottom:0;mso-position-horizontal:absolute;mso-position-horizontal-relative:text;mso-position-vertical:absolute;mso-position-vertical-relative:text;v-text-anchor:top" o:gfxdata="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" stroked="f">
                 <v:textbox style="mso-fit-shape-to-text:t" inset="0,0,0,0">
                   <w:txbxContent>
                     <w:p>
@@ -2693,7 +2780,7 @@
         <w:t xml:space="preserve">Core Area Feature Class: </w:t>
       </w:r>
       <w:r>
-        <w:t>Enter the polygon feature class (e.g. shape file) that contains the species core areas (</w:t>
+        <w:t>Enter the polygon feature class (e.g. shape file) that contains the core areas (</w:t>
       </w:r>
       <w:r>
         <w:t xml:space="preserve">the polygons </w:t>
@@ -3058,7 +3145,7 @@
         <w:t xml:space="preserve">. For example, </w:t>
       </w:r>
       <w:r>
-        <w:t xml:space="preserve">50,000 is the appropriate value </w:t>
+        <w:t xml:space="preserve">50000 is the appropriate value </w:t>
       </w:r>
       <w:r>
         <w:rPr>
@@ -3087,7 +3174,39 @@
         <w:t>the</w:t>
       </w:r>
       <w:r>
-        <w:t xml:space="preserve"> map units are in meters.</w:t>
+        <w:t xml:space="preserve"> map units are in meters</w:t>
+      </w:r>
+      <w:r>
+        <w:t xml:space="preserve"> (see </w:t>
+      </w:r>
+      <w:proofErr w:type="spellStart"/>
+      <w:r>
+        <w:t>Nuñez</w:t>
+      </w:r>
+      <w:proofErr w:type="spellEnd"/>
+      <w:r>
+        <w:t xml:space="preserve"> </w:t>
+      </w:r>
+      <w:r>
+        <w:t>(</w:t>
+      </w:r>
+      <w:r>
+        <w:t>2011</w:t>
+      </w:r>
+      <w:r>
+        <w:t>)</w:t>
+      </w:r>
+      <w:r>
+        <w:t xml:space="preserve"> for more d</w:t>
+      </w:r>
+      <w:r>
+        <w:t>iscussion on this topic</w:t>
+      </w:r>
+      <w:r>
+        <w:t>)</w:t>
+      </w:r>
+      <w:r>
+        <w:t>.</w:t>
       </w:r>
     </w:p>
     <w:p>
@@ -3208,7 +3327,6 @@
         <w:rPr>
           <w:b/>
         </w:rPr>
-        <w:lastRenderedPageBreak/>
         <w:t>Connect Neighboring Constellations:</w:t>
       </w:r>
       <w:r>
@@ -3449,12 +3567,6 @@
         <w:rPr>
           <w:noProof/>
         </w:rPr>
-        <w:t xml:space="preserve">out </w:t>
-      </w:r>
-      <w:r>
-        <w:rPr>
-          <w:noProof/>
-        </w:rPr>
         <w:t>a series</w:t>
       </w:r>
       <w:r>
@@ -3684,14 +3796,27 @@
                             <w:r>
                               <w:t xml:space="preserve">Figure </w:t>
                             </w:r>
-                            <w:fldSimple w:instr=" SEQ Figure \* ARABIC ">
-                              <w:r>
-                                <w:rPr>
-                                  <w:noProof/>
-                                </w:rPr>
-                                <w:t>3</w:t>
-                              </w:r>
-                            </w:fldSimple>
+                            <w:r>
+                              <w:fldChar w:fldCharType="begin"/>
+                            </w:r>
+                            <w:r>
+                              <w:instrText xml:space="preserve"> SEQ Figure \* ARABIC </w:instrText>
+                            </w:r>
+                            <w:r>
+                              <w:fldChar w:fldCharType="separate"/>
+                            </w:r>
+                            <w:r>
+                              <w:rPr>
+                                <w:noProof/>
+                              </w:rPr>
+                              <w:t>3</w:t>
+                            </w:r>
+                            <w:r>
+                              <w:rPr>
+                                <w:noProof/>
+                              </w:rPr>
+                              <w:fldChar w:fldCharType="end"/>
+                            </w:r>
                             <w:r>
                               <w:t xml:space="preserve"> Details Screen</w:t>
                             </w:r>
@@ -3712,7 +3837,7 @@
           </mc:Choice>
           <mc:Fallback>
             <w:pict>
-              <v:shape id="Text Box 22" o:spid="_x0000_s1028" type="#_x0000_t202" style="position:absolute;left:0;text-align:left;margin-left:266.95pt;margin-top:228.15pt;width:198.75pt;height:20.35pt;z-index:251677696;visibility:visible;mso-wrap-style:square;mso-wrap-distance-left:9pt;mso-wrap-distance-top:0;mso-wrap-distance-right:9pt;mso-wrap-distance-bottom:0;mso-position-horizontal:absolute;mso-position-horizontal-relative:text;mso-position-vertical:absolute;mso-position-vertical-relative:text;v-text-anchor:top" o:gfxdata="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" stroked="f">
+              <v:shape id="Text Box 22" o:spid="_x0000_s1028" type="#_x0000_t202" style="position:absolute;left:0;text-align:left;margin-left:266.95pt;margin-top:228.15pt;width:198.75pt;height:20.35pt;z-index:251677696;visibility:visible;mso-wrap-style:square;mso-wrap-distance-left:9pt;mso-wrap-distance-top:0;mso-wrap-distance-right:9pt;mso-wrap-distance-bottom:0;mso-position-horizontal:absolute;mso-position-horizontal-relative:text;mso-position-vertical:absolute;mso-position-vertical-relative:text;v-text-anchor:top" o:gfxdata="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" stroked="f">
                 <v:textbox style="mso-fit-shape-to-text:t" inset="0,0,0,0">
                   <w:txbxContent>
                     <w:p>
@@ -3807,7 +3932,14 @@
           <w:rFonts w:ascii="Times New Roman" w:hAnsi="Times New Roman" w:cs="Times New Roman"/>
           <w:color w:val="auto"/>
         </w:rPr>
-        <w:t xml:space="preserve"> folder within the project folder.</w:t>
+        <w:t xml:space="preserve"> folder within the project folder</w:t>
+      </w:r>
+      <w:r>
+        <w:rPr>
+          <w:rFonts w:ascii="Times New Roman" w:hAnsi="Times New Roman" w:cs="Times New Roman"/>
+          <w:color w:val="auto"/>
+        </w:rPr>
+        <w:t xml:space="preserve"> and, if necessary, reduces their extent.</w:t>
       </w:r>
     </w:p>
     <w:p>
@@ -3828,7 +3960,7 @@
           <w:b/>
           <w:color w:val="auto"/>
         </w:rPr>
-        <w:t>Clip</w:t>
+        <w:t>Calculate</w:t>
       </w:r>
       <w:r>
         <w:rPr>
@@ -3836,7 +3968,7 @@
           <w:b/>
           <w:color w:val="auto"/>
         </w:rPr>
-        <w:t xml:space="preserve"> to smallest extent</w:t>
+        <w:t xml:space="preserve"> zonal statistics</w:t>
       </w:r>
       <w:r>
         <w:rPr>
@@ -3851,35 +3983,64 @@
           <w:rFonts w:ascii="Times New Roman" w:hAnsi="Times New Roman" w:cs="Times New Roman"/>
           <w:color w:val="auto"/>
         </w:rPr>
-        <w:t>The spatial inputs are clipped to</w:t>
+        <w:t xml:space="preserve">To </w:t>
       </w:r>
       <w:r>
         <w:rPr>
           <w:rFonts w:ascii="Times New Roman" w:hAnsi="Times New Roman" w:cs="Times New Roman"/>
           <w:color w:val="auto"/>
         </w:rPr>
-        <w:t xml:space="preserve"> the extent </w:t>
+        <w:t>get</w:t>
       </w:r>
       <w:r>
         <w:rPr>
           <w:rFonts w:ascii="Times New Roman" w:hAnsi="Times New Roman" w:cs="Times New Roman"/>
           <w:color w:val="auto"/>
         </w:rPr>
-        <w:t>matching the</w:t>
+        <w:t xml:space="preserve"> </w:t>
       </w:r>
       <w:r>
         <w:rPr>
           <w:rFonts w:ascii="Times New Roman" w:hAnsi="Times New Roman" w:cs="Times New Roman"/>
           <w:color w:val="auto"/>
         </w:rPr>
-        <w:t xml:space="preserve"> intersection</w:t>
+        <w:t>a statistical summary</w:t>
       </w:r>
       <w:r>
         <w:rPr>
           <w:rFonts w:ascii="Times New Roman" w:hAnsi="Times New Roman" w:cs="Times New Roman"/>
           <w:color w:val="auto"/>
         </w:rPr>
-        <w:t xml:space="preserve"> of all layers.</w:t>
+        <w:t xml:space="preserve"> of</w:t>
+      </w:r>
+      <w:r>
+        <w:rPr>
+          <w:rFonts w:ascii="Times New Roman" w:hAnsi="Times New Roman" w:cs="Times New Roman"/>
+          <w:color w:val="auto"/>
+        </w:rPr>
+        <w:t xml:space="preserve"> climate values in each core area the tool calls </w:t>
+      </w:r>
+      <w:r>
+        <w:rPr>
+          <w:rFonts w:ascii="Times New Roman" w:hAnsi="Times New Roman" w:cs="Times New Roman"/>
+          <w:color w:val="auto"/>
+        </w:rPr>
+        <w:t xml:space="preserve">ArcGIS’s </w:t>
+      </w:r>
+      <w:r>
+        <w:rPr>
+          <w:rFonts w:ascii="Times New Roman" w:hAnsi="Times New Roman" w:cs="Times New Roman"/>
+          <w:i/>
+          <w:color w:val="auto"/>
+        </w:rPr>
+        <w:t>Zonal Statistics as Table</w:t>
+      </w:r>
+      <w:r>
+        <w:rPr>
+          <w:rFonts w:ascii="Times New Roman" w:hAnsi="Times New Roman" w:cs="Times New Roman"/>
+          <w:color w:val="auto"/>
+        </w:rPr>
+        <w:t xml:space="preserve"> function. </w:t>
       </w:r>
     </w:p>
     <w:p>
@@ -3900,7 +4061,7 @@
           <w:b/>
           <w:color w:val="auto"/>
         </w:rPr>
-        <w:t>Calculate</w:t>
+        <w:t>Create</w:t>
       </w:r>
       <w:r>
         <w:rPr>
@@ -3908,79 +4069,64 @@
           <w:b/>
           <w:color w:val="auto"/>
         </w:rPr>
-        <w:t xml:space="preserve"> zonal statistics</w:t>
-      </w:r>
+        <w:t xml:space="preserve"> </w:t>
+      </w:r>
+      <w:proofErr w:type="gramStart"/>
       <w:r>
         <w:rPr>
           <w:rFonts w:ascii="Times New Roman" w:hAnsi="Times New Roman" w:cs="Times New Roman"/>
           <w:b/>
           <w:color w:val="auto"/>
         </w:rPr>
-        <w:t xml:space="preserve">: </w:t>
+        <w:t>core pa</w:t>
+      </w:r>
+      <w:r>
+        <w:rPr>
+          <w:rFonts w:ascii="Times New Roman" w:hAnsi="Times New Roman" w:cs="Times New Roman"/>
+          <w:b/>
+          <w:color w:val="auto"/>
+        </w:rPr>
+        <w:t>i</w:t>
+      </w:r>
+      <w:r>
+        <w:rPr>
+          <w:rFonts w:ascii="Times New Roman" w:hAnsi="Times New Roman" w:cs="Times New Roman"/>
+          <w:b/>
+          <w:color w:val="auto"/>
+        </w:rPr>
+        <w:t>ring</w:t>
+      </w:r>
+      <w:proofErr w:type="gramEnd"/>
+      <w:r>
+        <w:rPr>
+          <w:rFonts w:ascii="Times New Roman" w:hAnsi="Times New Roman" w:cs="Times New Roman"/>
+          <w:b/>
+          <w:color w:val="auto"/>
+        </w:rPr>
+        <w:t xml:space="preserve"> table</w:t>
+      </w:r>
+      <w:r>
+        <w:rPr>
+          <w:rFonts w:ascii="Times New Roman" w:hAnsi="Times New Roman" w:cs="Times New Roman"/>
+          <w:b/>
+          <w:color w:val="auto"/>
+        </w:rPr>
+        <w:t>:</w:t>
+      </w:r>
+      <w:r>
+        <w:rPr>
+          <w:rFonts w:ascii="Times New Roman" w:hAnsi="Times New Roman" w:cs="Times New Roman"/>
+          <w:b/>
+          <w:color w:val="auto"/>
+        </w:rPr>
+        <w:t xml:space="preserve"> </w:t>
       </w:r>
       <w:r>
         <w:rPr>
           <w:rFonts w:ascii="Times New Roman" w:hAnsi="Times New Roman" w:cs="Times New Roman"/>
           <w:color w:val="auto"/>
         </w:rPr>
-        <w:t xml:space="preserve">To </w:t>
-      </w:r>
-      <w:r>
-        <w:rPr>
-          <w:rFonts w:ascii="Times New Roman" w:hAnsi="Times New Roman" w:cs="Times New Roman"/>
-          <w:color w:val="auto"/>
-        </w:rPr>
-        <w:t>get</w:t>
-      </w:r>
-      <w:r>
-        <w:rPr>
-          <w:rFonts w:ascii="Times New Roman" w:hAnsi="Times New Roman" w:cs="Times New Roman"/>
-          <w:color w:val="auto"/>
-        </w:rPr>
-        <w:t xml:space="preserve"> </w:t>
-      </w:r>
-      <w:r>
-        <w:rPr>
-          <w:rFonts w:ascii="Times New Roman" w:hAnsi="Times New Roman" w:cs="Times New Roman"/>
-          <w:color w:val="auto"/>
-        </w:rPr>
-        <w:t>a statistical summary</w:t>
-      </w:r>
-      <w:r>
-        <w:rPr>
-          <w:rFonts w:ascii="Times New Roman" w:hAnsi="Times New Roman" w:cs="Times New Roman"/>
-          <w:color w:val="auto"/>
-        </w:rPr>
-        <w:t xml:space="preserve"> of</w:t>
-      </w:r>
-      <w:r>
-        <w:rPr>
-          <w:rFonts w:ascii="Times New Roman" w:hAnsi="Times New Roman" w:cs="Times New Roman"/>
-          <w:color w:val="auto"/>
-        </w:rPr>
-        <w:t xml:space="preserve"> climate values in each core area the tool calls </w:t>
-      </w:r>
-      <w:r>
-        <w:rPr>
-          <w:rFonts w:ascii="Times New Roman" w:hAnsi="Times New Roman" w:cs="Times New Roman"/>
-          <w:color w:val="auto"/>
-        </w:rPr>
-        <w:t xml:space="preserve">ArcGIS’s </w:t>
-      </w:r>
-      <w:r>
-        <w:rPr>
-          <w:rFonts w:ascii="Times New Roman" w:hAnsi="Times New Roman" w:cs="Times New Roman"/>
-          <w:i/>
-          <w:color w:val="auto"/>
-        </w:rPr>
-        <w:t>Zonal Statistics as Table</w:t>
-      </w:r>
-      <w:r>
-        <w:rPr>
-          <w:rFonts w:ascii="Times New Roman" w:hAnsi="Times New Roman" w:cs="Times New Roman"/>
-          <w:color w:val="auto"/>
-        </w:rPr>
-        <w:t xml:space="preserve"> function. </w:t>
+        <w:t>A unique set of core to core pairings are created. For example if you have 3 cores, you end up with 3 core pairings – (Core1-Core2, Core1-Core3, Core2-Core2).</w:t>
       </w:r>
     </w:p>
     <w:p>
@@ -4001,7 +4147,7 @@
           <w:b/>
           <w:color w:val="auto"/>
         </w:rPr>
-        <w:t>Create</w:t>
+        <w:t>Limit</w:t>
       </w:r>
       <w:r>
         <w:rPr>
@@ -4009,25 +4155,23 @@
           <w:b/>
           <w:color w:val="auto"/>
         </w:rPr>
-        <w:t xml:space="preserve"> </w:t>
-      </w:r>
-      <w:proofErr w:type="gramStart"/>
+        <w:t xml:space="preserve"> cores based upon clima</w:t>
+      </w:r>
       <w:r>
         <w:rPr>
           <w:rFonts w:ascii="Times New Roman" w:hAnsi="Times New Roman" w:cs="Times New Roman"/>
           <w:b/>
           <w:color w:val="auto"/>
         </w:rPr>
-        <w:t>core paring</w:t>
-      </w:r>
-      <w:proofErr w:type="gramEnd"/>
+        <w:t xml:space="preserve">te </w:t>
+      </w:r>
       <w:r>
         <w:rPr>
           <w:rFonts w:ascii="Times New Roman" w:hAnsi="Times New Roman" w:cs="Times New Roman"/>
           <w:b/>
           <w:color w:val="auto"/>
         </w:rPr>
-        <w:t xml:space="preserve"> table</w:t>
+        <w:t>threshold</w:t>
       </w:r>
       <w:r>
         <w:rPr>
@@ -4050,7 +4194,7 @@
           <w:rFonts w:ascii="Times New Roman" w:hAnsi="Times New Roman" w:cs="Times New Roman"/>
           <w:color w:val="auto"/>
         </w:rPr>
-        <w:t>A unique set of core to core pairings are created. For example if you have 3 cores, you end up with 3 core pairings – (Core1-Core2, Core1-Core3, Core2-Core2).</w:t>
+        <w:t xml:space="preserve">The lowest mean values are calculated and core pairings with a mean difference lower than the threshold are removed. </w:t>
       </w:r>
     </w:p>
     <w:p>
@@ -4079,7 +4223,7 @@
           <w:b/>
           <w:color w:val="auto"/>
         </w:rPr>
-        <w:t xml:space="preserve"> cores based upon clima</w:t>
+        <w:t xml:space="preserve"> cores based on Euclidean distances and creat</w:t>
       </w:r>
       <w:r>
         <w:rPr>
@@ -4087,7 +4231,7 @@
           <w:b/>
           <w:color w:val="auto"/>
         </w:rPr>
-        <w:t xml:space="preserve">te </w:t>
+        <w:t>e</w:t>
       </w:r>
       <w:r>
         <w:rPr>
@@ -4095,7 +4239,7 @@
           <w:b/>
           <w:color w:val="auto"/>
         </w:rPr>
-        <w:t>threshold</w:t>
+        <w:t xml:space="preserve"> link table for Linkage Mapper</w:t>
       </w:r>
       <w:r>
         <w:rPr>
@@ -4103,22 +4247,35 @@
           <w:b/>
           <w:color w:val="auto"/>
         </w:rPr>
-        <w:t>:</w:t>
-      </w:r>
-      <w:r>
-        <w:rPr>
-          <w:rFonts w:ascii="Times New Roman" w:hAnsi="Times New Roman" w:cs="Times New Roman"/>
-          <w:b/>
-          <w:color w:val="auto"/>
-        </w:rPr>
-        <w:t xml:space="preserve"> </w:t>
+        <w:t xml:space="preserve">: </w:t>
       </w:r>
       <w:r>
         <w:rPr>
           <w:rFonts w:ascii="Times New Roman" w:hAnsi="Times New Roman" w:cs="Times New Roman"/>
           <w:color w:val="auto"/>
         </w:rPr>
-        <w:t xml:space="preserve">The lowest mean values are calculated and core pairings with a mean difference lower than the threshold are removed. </w:t>
+        <w:t xml:space="preserve">Core pairs are next filtered </w:t>
+      </w:r>
+      <w:r>
+        <w:rPr>
+          <w:rFonts w:ascii="Times New Roman" w:hAnsi="Times New Roman" w:cs="Times New Roman"/>
+          <w:color w:val="auto"/>
+        </w:rPr>
+        <w:t>by the minimum and maximum distance separating them. A Linkage Mapper link table is created</w:t>
+      </w:r>
+      <w:r>
+        <w:rPr>
+          <w:rFonts w:ascii="Times New Roman" w:hAnsi="Times New Roman" w:cs="Times New Roman"/>
+          <w:color w:val="auto"/>
+        </w:rPr>
+        <w:t xml:space="preserve"> along</w:t>
+      </w:r>
+      <w:r>
+        <w:rPr>
+          <w:rFonts w:ascii="Times New Roman" w:hAnsi="Times New Roman" w:cs="Times New Roman"/>
+          <w:color w:val="auto"/>
+        </w:rPr>
+        <w:t xml:space="preserve"> with the final core pairings.</w:t>
       </w:r>
     </w:p>
     <w:p>
@@ -4139,7 +4296,7 @@
           <w:b/>
           <w:color w:val="auto"/>
         </w:rPr>
-        <w:t>Limit</w:t>
+        <w:t>Run</w:t>
       </w:r>
       <w:r>
         <w:rPr>
@@ -4147,43 +4304,86 @@
           <w:b/>
           <w:color w:val="auto"/>
         </w:rPr>
-        <w:t xml:space="preserve"> cores based on Euclidean distances and creating link table for Linkage Mapper</w:t>
-      </w:r>
+        <w:t xml:space="preserve"> GRASS GIS to create cost-weighted distance </w:t>
+      </w:r>
+      <w:proofErr w:type="spellStart"/>
       <w:r>
         <w:rPr>
           <w:rFonts w:ascii="Times New Roman" w:hAnsi="Times New Roman" w:cs="Times New Roman"/>
           <w:b/>
           <w:color w:val="auto"/>
         </w:rPr>
-        <w:t xml:space="preserve">: </w:t>
+        <w:t>rasters</w:t>
+      </w:r>
+      <w:proofErr w:type="spellEnd"/>
+      <w:r>
+        <w:rPr>
+          <w:rFonts w:ascii="Times New Roman" w:hAnsi="Times New Roman" w:cs="Times New Roman"/>
+          <w:b/>
+          <w:color w:val="auto"/>
+        </w:rPr>
+        <w:t>:</w:t>
+      </w:r>
+      <w:r>
+        <w:rPr>
+          <w:rFonts w:ascii="Times New Roman" w:hAnsi="Times New Roman" w:cs="Times New Roman"/>
+          <w:b/>
+          <w:color w:val="auto"/>
+        </w:rPr>
+        <w:t xml:space="preserve"> </w:t>
       </w:r>
       <w:r>
         <w:rPr>
           <w:rFonts w:ascii="Times New Roman" w:hAnsi="Times New Roman" w:cs="Times New Roman"/>
           <w:color w:val="auto"/>
         </w:rPr>
-        <w:t xml:space="preserve">Core pairs are next filtered </w:t>
+        <w:t xml:space="preserve">The </w:t>
       </w:r>
       <w:r>
         <w:rPr>
           <w:rFonts w:ascii="Times New Roman" w:hAnsi="Times New Roman" w:cs="Times New Roman"/>
           <w:color w:val="auto"/>
         </w:rPr>
-        <w:t>by the minimum and maximum distance separating them. A Linkage Mapper link table is created</w:t>
+        <w:t>anisotropic cost distance</w:t>
       </w:r>
       <w:r>
         <w:rPr>
           <w:rFonts w:ascii="Times New Roman" w:hAnsi="Times New Roman" w:cs="Times New Roman"/>
           <w:color w:val="auto"/>
         </w:rPr>
-        <w:t xml:space="preserve"> along</w:t>
-      </w:r>
+        <w:t xml:space="preserve"> between the different </w:t>
+      </w:r>
+      <w:proofErr w:type="gramStart"/>
       <w:r>
         <w:rPr>
           <w:rFonts w:ascii="Times New Roman" w:hAnsi="Times New Roman" w:cs="Times New Roman"/>
           <w:color w:val="auto"/>
         </w:rPr>
-        <w:t xml:space="preserve"> with the final core pairings.</w:t>
+        <w:t>core</w:t>
+      </w:r>
+      <w:proofErr w:type="gramEnd"/>
+      <w:r>
+        <w:rPr>
+          <w:rFonts w:ascii="Times New Roman" w:hAnsi="Times New Roman" w:cs="Times New Roman"/>
+          <w:color w:val="auto"/>
+        </w:rPr>
+        <w:t xml:space="preserve"> pairings are calculated using GRASS GIS’s </w:t>
+      </w:r>
+      <w:proofErr w:type="spellStart"/>
+      <w:r>
+        <w:rPr>
+          <w:rFonts w:ascii="Times New Roman" w:hAnsi="Times New Roman" w:cs="Times New Roman"/>
+          <w:color w:val="auto"/>
+        </w:rPr>
+        <w:t>r.walk</w:t>
+      </w:r>
+      <w:proofErr w:type="spellEnd"/>
+      <w:r>
+        <w:rPr>
+          <w:rFonts w:ascii="Times New Roman" w:hAnsi="Times New Roman" w:cs="Times New Roman"/>
+          <w:color w:val="auto"/>
+        </w:rPr>
+        <w:t xml:space="preserve"> function. As GRASS has its own unique spatial file structure, all inputs have to be imported into a temporary GRASS database.</w:t>
       </w:r>
     </w:p>
     <w:p>
@@ -4212,154 +4412,180 @@
           <w:b/>
           <w:color w:val="auto"/>
         </w:rPr>
-        <w:t xml:space="preserve"> GRASS GIS to create cost-weighted distance </w:t>
-      </w:r>
-      <w:proofErr w:type="spellStart"/>
+        <w:t xml:space="preserve"> Linkage Mapper to create climate corridors</w:t>
+      </w:r>
       <w:r>
         <w:rPr>
           <w:rFonts w:ascii="Times New Roman" w:hAnsi="Times New Roman" w:cs="Times New Roman"/>
           <w:b/>
           <w:color w:val="auto"/>
         </w:rPr>
+        <w:t xml:space="preserve">: </w:t>
+      </w:r>
+      <w:r>
+        <w:rPr>
+          <w:rFonts w:ascii="Times New Roman" w:hAnsi="Times New Roman" w:cs="Times New Roman"/>
+          <w:color w:val="auto"/>
+        </w:rPr>
+        <w:t xml:space="preserve">When all the cost distance </w:t>
+      </w:r>
+      <w:proofErr w:type="spellStart"/>
+      <w:r>
+        <w:rPr>
+          <w:rFonts w:ascii="Times New Roman" w:hAnsi="Times New Roman" w:cs="Times New Roman"/>
+          <w:color w:val="auto"/>
+        </w:rPr>
         <w:t>rasters</w:t>
       </w:r>
       <w:proofErr w:type="spellEnd"/>
+      <w:r>
+        <w:rPr>
+          <w:rFonts w:ascii="Times New Roman" w:hAnsi="Times New Roman" w:cs="Times New Roman"/>
+          <w:color w:val="auto"/>
+        </w:rPr>
+        <w:t xml:space="preserve"> are generated Linkage Mapper is called to create the climate corridors. Linkage Mapper is started at </w:t>
+      </w:r>
+      <w:r>
+        <w:rPr>
+          <w:rFonts w:ascii="Times New Roman" w:hAnsi="Times New Roman" w:cs="Times New Roman"/>
+          <w:i/>
+          <w:color w:val="auto"/>
+        </w:rPr>
+        <w:t>Step 3</w:t>
+      </w:r>
+      <w:r>
+        <w:rPr>
+          <w:rFonts w:ascii="Times New Roman" w:hAnsi="Times New Roman" w:cs="Times New Roman"/>
+          <w:color w:val="auto"/>
+        </w:rPr>
+        <w:t xml:space="preserve">. </w:t>
+      </w:r>
+      <w:r>
+        <w:rPr>
+          <w:rFonts w:ascii="Times New Roman" w:hAnsi="Times New Roman" w:cs="Times New Roman"/>
+          <w:color w:val="auto"/>
+        </w:rPr>
+        <w:t xml:space="preserve">Final output can be found in the </w:t>
+      </w:r>
+      <w:r>
+        <w:rPr>
+          <w:rFonts w:ascii="Times New Roman" w:hAnsi="Times New Roman" w:cs="Times New Roman"/>
+          <w:i/>
+          <w:color w:val="auto"/>
+        </w:rPr>
+        <w:t>output</w:t>
+      </w:r>
+      <w:r>
+        <w:rPr>
+          <w:rFonts w:ascii="Times New Roman" w:hAnsi="Times New Roman" w:cs="Times New Roman"/>
+          <w:color w:val="auto"/>
+        </w:rPr>
+        <w:t xml:space="preserve"> folder within the p</w:t>
+      </w:r>
+      <w:r>
+        <w:rPr>
+          <w:rFonts w:ascii="Times New Roman" w:hAnsi="Times New Roman" w:cs="Times New Roman"/>
+          <w:color w:val="auto"/>
+        </w:rPr>
+        <w:t>roject folder</w:t>
+      </w:r>
       <w:r>
         <w:rPr>
           <w:rFonts w:ascii="Times New Roman" w:hAnsi="Times New Roman" w:cs="Times New Roman"/>
           <w:b/>
           <w:color w:val="auto"/>
         </w:rPr>
-        <w:t>:</w:t>
-      </w:r>
-      <w:r>
-        <w:rPr>
-          <w:rFonts w:ascii="Times New Roman" w:hAnsi="Times New Roman" w:cs="Times New Roman"/>
-          <w:b/>
-          <w:color w:val="auto"/>
-        </w:rPr>
-        <w:t xml:space="preserve"> </w:t>
+        <w:t xml:space="preserve">. </w:t>
       </w:r>
       <w:r>
         <w:rPr>
           <w:rFonts w:ascii="Times New Roman" w:hAnsi="Times New Roman" w:cs="Times New Roman"/>
           <w:color w:val="auto"/>
         </w:rPr>
-        <w:t xml:space="preserve">The </w:t>
+        <w:t>More details on Linkage Mapper</w:t>
       </w:r>
       <w:r>
         <w:rPr>
           <w:rFonts w:ascii="Times New Roman" w:hAnsi="Times New Roman" w:cs="Times New Roman"/>
           <w:color w:val="auto"/>
         </w:rPr>
-        <w:t>anisotropic cost distance</w:t>
+        <w:t xml:space="preserve"> outputs</w:t>
       </w:r>
       <w:r>
         <w:rPr>
           <w:rFonts w:ascii="Times New Roman" w:hAnsi="Times New Roman" w:cs="Times New Roman"/>
           <w:color w:val="auto"/>
         </w:rPr>
-        <w:t xml:space="preserve"> between the different </w:t>
-      </w:r>
-      <w:proofErr w:type="gramStart"/>
+        <w:t xml:space="preserve"> can be found in its user guide</w:t>
+      </w:r>
       <w:r>
         <w:rPr>
           <w:rFonts w:ascii="Times New Roman" w:hAnsi="Times New Roman" w:cs="Times New Roman"/>
           <w:color w:val="auto"/>
         </w:rPr>
-        <w:t>core</w:t>
-      </w:r>
-      <w:proofErr w:type="gramEnd"/>
+        <w:t xml:space="preserve"> (</w:t>
+      </w:r>
       <w:r>
         <w:rPr>
           <w:rFonts w:ascii="Times New Roman" w:hAnsi="Times New Roman" w:cs="Times New Roman"/>
           <w:color w:val="auto"/>
         </w:rPr>
-        <w:t xml:space="preserve"> pairings are calculated using GRASS GIS’s </w:t>
-      </w:r>
-      <w:proofErr w:type="spellStart"/>
+        <w:t>McRae and Kavanagh 2011)</w:t>
+      </w:r>
       <w:r>
         <w:rPr>
           <w:rFonts w:ascii="Times New Roman" w:hAnsi="Times New Roman" w:cs="Times New Roman"/>
           <w:color w:val="auto"/>
         </w:rPr>
-        <w:t>r.walk</w:t>
-      </w:r>
-      <w:proofErr w:type="spellEnd"/>
+        <w:t>.</w:t>
+      </w:r>
+    </w:p>
+    <w:p>
+      <w:pPr>
+        <w:pStyle w:val="Default"/>
+        <w:spacing w:before="120"/>
+      </w:pPr>
       <w:r>
         <w:rPr>
           <w:rFonts w:ascii="Times New Roman" w:hAnsi="Times New Roman" w:cs="Times New Roman"/>
           <w:color w:val="auto"/>
         </w:rPr>
-        <w:t xml:space="preserve"> </w:t>
+        <w:t>F</w:t>
       </w:r>
       <w:r>
         <w:rPr>
           <w:rFonts w:ascii="Times New Roman" w:hAnsi="Times New Roman" w:cs="Times New Roman"/>
           <w:color w:val="auto"/>
         </w:rPr>
-        <w:lastRenderedPageBreak/>
-        <w:t>function. As GRASS has its own unique spatial file structure, all inputs have to be imported into a temporary GRASS database.</w:t>
-      </w:r>
-    </w:p>
-    <w:p>
-      <w:pPr>
-        <w:pStyle w:val="Default"/>
-        <w:numPr>
-          <w:ilvl w:val="0"/>
-          <w:numId w:val="47"/>
-        </w:numPr>
+        <w:t xml:space="preserve">our </w:t>
+      </w:r>
+      <w:r>
         <w:rPr>
           <w:rFonts w:ascii="Times New Roman" w:hAnsi="Times New Roman" w:cs="Times New Roman"/>
           <w:color w:val="auto"/>
         </w:rPr>
-      </w:pPr>
-      <w:r>
-        <w:rPr>
-          <w:rFonts w:ascii="Times New Roman" w:hAnsi="Times New Roman" w:cs="Times New Roman"/>
-          <w:b/>
-          <w:color w:val="auto"/>
-        </w:rPr>
-        <w:t>Run</w:t>
-      </w:r>
-      <w:r>
-        <w:rPr>
-          <w:rFonts w:ascii="Times New Roman" w:hAnsi="Times New Roman" w:cs="Times New Roman"/>
-          <w:b/>
-          <w:color w:val="auto"/>
-        </w:rPr>
-        <w:t xml:space="preserve"> Linkage Mapper to create climate corridors</w:t>
-      </w:r>
-      <w:r>
-        <w:rPr>
-          <w:rFonts w:ascii="Times New Roman" w:hAnsi="Times New Roman" w:cs="Times New Roman"/>
-          <w:b/>
-          <w:color w:val="auto"/>
-        </w:rPr>
-        <w:t xml:space="preserve">: </w:t>
+        <w:t xml:space="preserve">output files are </w:t>
       </w:r>
       <w:r>
         <w:rPr>
           <w:rFonts w:ascii="Times New Roman" w:hAnsi="Times New Roman" w:cs="Times New Roman"/>
           <w:color w:val="auto"/>
         </w:rPr>
-        <w:t xml:space="preserve">When all the cost distance </w:t>
-      </w:r>
-      <w:proofErr w:type="spellStart"/>
+        <w:t>maintained</w:t>
+      </w:r>
       <w:r>
         <w:rPr>
           <w:rFonts w:ascii="Times New Roman" w:hAnsi="Times New Roman" w:cs="Times New Roman"/>
           <w:color w:val="auto"/>
         </w:rPr>
-        <w:t>rasters</w:t>
-      </w:r>
-      <w:proofErr w:type="spellEnd"/>
+        <w:t xml:space="preserve"> </w:t>
+      </w:r>
       <w:r>
         <w:rPr>
           <w:rFonts w:ascii="Times New Roman" w:hAnsi="Times New Roman" w:cs="Times New Roman"/>
           <w:color w:val="auto"/>
         </w:rPr>
-        <w:t xml:space="preserve"> are generated Linkage Mapper is called to create the climate corridors. Linkage Mapper is started at </w:t>
+        <w:t xml:space="preserve">from steps </w:t>
       </w:r>
       <w:r>
         <w:rPr>
@@ -4367,21 +4593,14 @@
           <w:i/>
           <w:color w:val="auto"/>
         </w:rPr>
-        <w:t>Step 3</w:t>
+        <w:t xml:space="preserve">a </w:t>
       </w:r>
       <w:r>
         <w:rPr>
           <w:rFonts w:ascii="Times New Roman" w:hAnsi="Times New Roman" w:cs="Times New Roman"/>
           <w:color w:val="auto"/>
         </w:rPr>
-        <w:t xml:space="preserve">. </w:t>
-      </w:r>
-      <w:r>
-        <w:rPr>
-          <w:rFonts w:ascii="Times New Roman" w:hAnsi="Times New Roman" w:cs="Times New Roman"/>
-          <w:color w:val="auto"/>
-        </w:rPr>
-        <w:t xml:space="preserve">Final output can be found in the </w:t>
+        <w:t>thru</w:t>
       </w:r>
       <w:r>
         <w:rPr>
@@ -4389,147 +4608,112 @@
           <w:i/>
           <w:color w:val="auto"/>
         </w:rPr>
-        <w:t>\</w:t>
-      </w:r>
-      <w:proofErr w:type="spellStart"/>
+        <w:t xml:space="preserve"> f</w:t>
+      </w:r>
       <w:r>
         <w:rPr>
           <w:rFonts w:ascii="Times New Roman" w:hAnsi="Times New Roman" w:cs="Times New Roman"/>
           <w:i/>
           <w:color w:val="auto"/>
         </w:rPr>
-        <w:t>lm_out</w:t>
-      </w:r>
-      <w:proofErr w:type="spellEnd"/>
+        <w:t xml:space="preserve"> </w:t>
+      </w:r>
+      <w:r>
+        <w:rPr>
+          <w:rFonts w:ascii="Times New Roman" w:hAnsi="Times New Roman" w:cs="Times New Roman"/>
+          <w:color w:val="auto"/>
+        </w:rPr>
+        <w:t xml:space="preserve">– </w:t>
+      </w:r>
+      <w:r>
+        <w:rPr>
+          <w:rFonts w:ascii="Times New Roman" w:hAnsi="Times New Roman" w:cs="Times New Roman"/>
+          <w:color w:val="auto"/>
+        </w:rPr>
+        <w:t xml:space="preserve">the core feature class, the project resistance raster, </w:t>
+      </w:r>
+      <w:r>
+        <w:rPr>
+          <w:rFonts w:ascii="Times New Roman" w:hAnsi="Times New Roman" w:cs="Times New Roman"/>
+          <w:color w:val="auto"/>
+        </w:rPr>
+        <w:t xml:space="preserve">the zonal statistics table and the final </w:t>
+      </w:r>
+      <w:proofErr w:type="gramStart"/>
+      <w:r>
+        <w:rPr>
+          <w:rFonts w:ascii="Times New Roman" w:hAnsi="Times New Roman" w:cs="Times New Roman"/>
+          <w:color w:val="auto"/>
+        </w:rPr>
+        <w:t>core pairing</w:t>
+      </w:r>
+      <w:proofErr w:type="gramEnd"/>
+      <w:r>
+        <w:rPr>
+          <w:rFonts w:ascii="Times New Roman" w:hAnsi="Times New Roman" w:cs="Times New Roman"/>
+          <w:color w:val="auto"/>
+        </w:rPr>
+        <w:t xml:space="preserve"> table</w:t>
+      </w:r>
+      <w:r>
+        <w:rPr>
+          <w:rFonts w:ascii="Times New Roman" w:hAnsi="Times New Roman" w:cs="Times New Roman"/>
+          <w:color w:val="auto"/>
+        </w:rPr>
+        <w:t xml:space="preserve">. </w:t>
+      </w:r>
+      <w:r>
+        <w:rPr>
+          <w:rFonts w:ascii="Times New Roman" w:hAnsi="Times New Roman" w:cs="Times New Roman"/>
+          <w:color w:val="auto"/>
+        </w:rPr>
+        <w:t xml:space="preserve">These can be found within the </w:t>
+      </w:r>
+      <w:proofErr w:type="spellStart"/>
       <w:r>
         <w:rPr>
           <w:rFonts w:ascii="Times New Roman" w:hAnsi="Times New Roman" w:cs="Times New Roman"/>
           <w:i/>
           <w:color w:val="auto"/>
         </w:rPr>
-        <w:t>\output</w:t>
-      </w:r>
-      <w:r>
-        <w:rPr>
-          <w:rFonts w:ascii="Times New Roman" w:hAnsi="Times New Roman" w:cs="Times New Roman"/>
-          <w:color w:val="auto"/>
-        </w:rPr>
-        <w:t xml:space="preserve"> folder within the p</w:t>
-      </w:r>
-      <w:r>
-        <w:rPr>
-          <w:rFonts w:ascii="Times New Roman" w:hAnsi="Times New Roman" w:cs="Times New Roman"/>
-          <w:color w:val="auto"/>
-        </w:rPr>
-        <w:t>roject folder</w:t>
-      </w:r>
-      <w:r>
-        <w:rPr>
-          <w:rFonts w:ascii="Times New Roman" w:hAnsi="Times New Roman" w:cs="Times New Roman"/>
-          <w:b/>
-          <w:color w:val="auto"/>
-        </w:rPr>
-        <w:t xml:space="preserve">. </w:t>
-      </w:r>
-      <w:r>
-        <w:rPr>
-          <w:rFonts w:ascii="Times New Roman" w:hAnsi="Times New Roman" w:cs="Times New Roman"/>
-          <w:color w:val="auto"/>
-        </w:rPr>
-        <w:t>More details on Linkage Mapper can be found in its user guide</w:t>
-      </w:r>
-      <w:r>
-        <w:rPr>
-          <w:rFonts w:ascii="Times New Roman" w:hAnsi="Times New Roman" w:cs="Times New Roman"/>
-          <w:color w:val="auto"/>
-        </w:rPr>
-        <w:t xml:space="preserve"> (</w:t>
-      </w:r>
-      <w:r>
-        <w:rPr>
-          <w:rFonts w:ascii="Times New Roman" w:hAnsi="Times New Roman" w:cs="Times New Roman"/>
-          <w:color w:val="auto"/>
-        </w:rPr>
-        <w:t>McRae and Kavanagh 2011)</w:t>
-      </w:r>
-      <w:r>
-        <w:rPr>
-          <w:rFonts w:ascii="Times New Roman" w:hAnsi="Times New Roman" w:cs="Times New Roman"/>
-          <w:color w:val="auto"/>
-        </w:rPr>
-        <w:t>.</w:t>
-      </w:r>
-    </w:p>
-    <w:p>
-      <w:pPr>
-        <w:pStyle w:val="Default"/>
-        <w:spacing w:before="120"/>
-        <w:ind w:left="360"/>
-        <w:rPr>
-          <w:rFonts w:ascii="Times New Roman" w:hAnsi="Times New Roman" w:cs="Times New Roman"/>
-          <w:color w:val="auto"/>
-        </w:rPr>
-      </w:pPr>
-      <w:r>
-        <w:rPr>
-          <w:rFonts w:ascii="Times New Roman" w:hAnsi="Times New Roman" w:cs="Times New Roman"/>
-          <w:color w:val="auto"/>
-        </w:rPr>
-        <w:t xml:space="preserve">Most of the </w:t>
-      </w:r>
-      <w:proofErr w:type="gramStart"/>
-      <w:r>
-        <w:rPr>
-          <w:rFonts w:ascii="Times New Roman" w:hAnsi="Times New Roman" w:cs="Times New Roman"/>
-          <w:color w:val="auto"/>
-        </w:rPr>
-        <w:t xml:space="preserve">file created in steps </w:t>
-      </w:r>
+        <w:t>clm_cor</w:t>
+      </w:r>
+      <w:proofErr w:type="spellEnd"/>
       <w:r>
         <w:rPr>
           <w:rFonts w:ascii="Times New Roman" w:hAnsi="Times New Roman" w:cs="Times New Roman"/>
           <w:i/>
           <w:color w:val="auto"/>
         </w:rPr>
-        <w:t>a - g</w:t>
+        <w:t xml:space="preserve"> </w:t>
       </w:r>
       <w:r>
         <w:rPr>
           <w:rFonts w:ascii="Times New Roman" w:hAnsi="Times New Roman" w:cs="Times New Roman"/>
           <w:color w:val="auto"/>
         </w:rPr>
-        <w:t xml:space="preserve"> are</w:t>
-      </w:r>
-      <w:proofErr w:type="gramEnd"/>
+        <w:t xml:space="preserve">folder. </w:t>
+      </w:r>
       <w:r>
         <w:rPr>
           <w:rFonts w:ascii="Times New Roman" w:hAnsi="Times New Roman" w:cs="Times New Roman"/>
           <w:color w:val="auto"/>
         </w:rPr>
-        <w:t xml:space="preserve"> deleted when they are longer needed. Only two output files are left for the user to review – the zonal statistics table and the final </w:t>
-      </w:r>
-      <w:proofErr w:type="gramStart"/>
+        <w:t xml:space="preserve">The project resistance raster will </w:t>
+      </w:r>
       <w:r>
         <w:rPr>
           <w:rFonts w:ascii="Times New Roman" w:hAnsi="Times New Roman" w:cs="Times New Roman"/>
           <w:color w:val="auto"/>
         </w:rPr>
-        <w:t>core pairing</w:t>
-      </w:r>
-      <w:proofErr w:type="gramEnd"/>
+        <w:t>be named</w:t>
+      </w:r>
       <w:r>
         <w:rPr>
           <w:rFonts w:ascii="Times New Roman" w:hAnsi="Times New Roman" w:cs="Times New Roman"/>
           <w:color w:val="auto"/>
         </w:rPr>
-        <w:t xml:space="preserve"> table</w:t>
-      </w:r>
-      <w:r>
-        <w:rPr>
-          <w:rFonts w:ascii="Times New Roman" w:hAnsi="Times New Roman" w:cs="Times New Roman"/>
-          <w:color w:val="auto"/>
-        </w:rPr>
-        <w:t xml:space="preserve">. These can be found in the </w:t>
+        <w:t xml:space="preserve"> </w:t>
       </w:r>
       <w:proofErr w:type="spellStart"/>
       <w:r>
@@ -4538,15 +4722,23 @@
           <w:i/>
           <w:color w:val="auto"/>
         </w:rPr>
-        <w:t>clm_cor</w:t>
-      </w:r>
-      <w:proofErr w:type="spellEnd"/>
+        <w:t>proj</w:t>
+      </w:r>
       <w:r>
         <w:rPr>
           <w:rFonts w:ascii="Times New Roman" w:hAnsi="Times New Roman" w:cs="Times New Roman"/>
           <w:i/>
           <w:color w:val="auto"/>
         </w:rPr>
+        <w:t>area</w:t>
+      </w:r>
+      <w:proofErr w:type="spellEnd"/>
+      <w:r>
+        <w:rPr>
+          <w:rFonts w:ascii="Times New Roman" w:hAnsi="Times New Roman" w:cs="Times New Roman"/>
+          <w:i/>
+          <w:color w:val="auto"/>
+        </w:rPr>
         <w:t xml:space="preserve"> </w:t>
       </w:r>
       <w:r>
@@ -4554,35 +4746,169 @@
           <w:rFonts w:ascii="Times New Roman" w:hAnsi="Times New Roman" w:cs="Times New Roman"/>
           <w:color w:val="auto"/>
         </w:rPr>
-        <w:t xml:space="preserve">folder </w:t>
-      </w:r>
-      <w:r>
-        <w:rPr>
-          <w:rFonts w:ascii="Times New Roman" w:hAnsi="Times New Roman" w:cs="Times New Roman"/>
-          <w:color w:val="auto"/>
-        </w:rPr>
-        <w:t>within the p</w:t>
-      </w:r>
-      <w:r>
-        <w:rPr>
-          <w:rFonts w:ascii="Times New Roman" w:hAnsi="Times New Roman" w:cs="Times New Roman"/>
-          <w:color w:val="auto"/>
-        </w:rPr>
-        <w:t xml:space="preserve">roject </w:t>
-      </w:r>
-      <w:r>
-        <w:rPr>
-          <w:rFonts w:ascii="Times New Roman" w:hAnsi="Times New Roman" w:cs="Times New Roman"/>
-          <w:color w:val="auto"/>
-        </w:rPr>
-        <w:t>f</w:t>
-      </w:r>
-      <w:r>
-        <w:rPr>
-          <w:rFonts w:ascii="Times New Roman" w:hAnsi="Times New Roman" w:cs="Times New Roman"/>
-          <w:color w:val="auto"/>
-        </w:rPr>
-        <w:t>older.</w:t>
+        <w:t xml:space="preserve">if no resistance raster was provided. </w:t>
+      </w:r>
+    </w:p>
+    <w:p>
+      <w:pPr>
+        <w:spacing w:before="120"/>
+        <w:ind w:left="634"/>
+        <w:rPr>
+          <w:i/>
+        </w:rPr>
+      </w:pPr>
+      <w:r>
+        <w:rPr>
+          <w:noProof/>
+        </w:rPr>
+        <w:drawing>
+          <wp:anchor distT="0" distB="0" distL="114300" distR="114300" simplePos="0" relativeHeight="251683840" behindDoc="1" locked="0" layoutInCell="1" allowOverlap="1" wp14:anchorId="58E81FF0" wp14:editId="31651B4B">
+            <wp:simplePos x="0" y="0"/>
+            <wp:positionH relativeFrom="margin">
+              <wp:posOffset>-2540</wp:posOffset>
+            </wp:positionH>
+            <wp:positionV relativeFrom="margin">
+              <wp:posOffset>2057400</wp:posOffset>
+            </wp:positionV>
+            <wp:extent cx="279400" cy="289560"/>
+            <wp:effectExtent l="0" t="0" r="0" b="0"/>
+            <wp:wrapSquare wrapText="bothSides"/>
+            <wp:docPr id="5" name="Picture 5"/>
+            <wp:cNvGraphicFramePr>
+              <a:graphicFrameLocks xmlns:a="http://schemas.openxmlformats.org/drawingml/2006/main" noChangeAspect="1"/>
+            </wp:cNvGraphicFramePr>
+            <a:graphic xmlns:a="http://schemas.openxmlformats.org/drawingml/2006/main">
+              <a:graphicData uri="http://schemas.openxmlformats.org/drawingml/2006/picture">
+                <pic:pic xmlns:pic="http://schemas.openxmlformats.org/drawingml/2006/picture">
+                  <pic:nvPicPr>
+                    <pic:cNvPr id="0" name="Picture 213"/>
+                    <pic:cNvPicPr>
+                      <a:picLocks noChangeAspect="1" noChangeArrowheads="1"/>
+                    </pic:cNvPicPr>
+                  </pic:nvPicPr>
+                  <pic:blipFill>
+                    <a:blip r:embed="rId20">
+                      <a:extLst>
+                        <a:ext uri="{28A0092B-C50C-407E-A947-70E740481C1C}">
+                          <a14:useLocalDpi xmlns:a14="http://schemas.microsoft.com/office/drawing/2010/main" val="0"/>
+                        </a:ext>
+                      </a:extLst>
+                    </a:blip>
+                    <a:srcRect/>
+                    <a:stretch>
+                      <a:fillRect/>
+                    </a:stretch>
+                  </pic:blipFill>
+                  <pic:spPr bwMode="auto">
+                    <a:xfrm>
+                      <a:off x="0" y="0"/>
+                      <a:ext cx="279400" cy="289560"/>
+                    </a:xfrm>
+                    <a:prstGeom prst="rect">
+                      <a:avLst/>
+                    </a:prstGeom>
+                    <a:noFill/>
+                    <a:ln>
+                      <a:noFill/>
+                    </a:ln>
+                  </pic:spPr>
+                </pic:pic>
+              </a:graphicData>
+            </a:graphic>
+            <wp14:sizeRelH relativeFrom="page">
+              <wp14:pctWidth>0</wp14:pctWidth>
+            </wp14:sizeRelH>
+            <wp14:sizeRelV relativeFrom="page">
+              <wp14:pctHeight>0</wp14:pctHeight>
+            </wp14:sizeRelV>
+          </wp:anchor>
+        </w:drawing>
+      </w:r>
+      <w:r>
+        <w:rPr>
+          <w:i/>
+        </w:rPr>
+        <w:t>To change the number of nearest neighbors linked or</w:t>
+      </w:r>
+      <w:r>
+        <w:rPr>
+          <w:i/>
+        </w:rPr>
+        <w:t xml:space="preserve"> to</w:t>
+      </w:r>
+      <w:r>
+        <w:rPr>
+          <w:i/>
+        </w:rPr>
+        <w:t xml:space="preserve"> manually adjust the links mapped it is not necessary to re-run the tool as Linkage Mapper can be restarted independently at step 4.</w:t>
+      </w:r>
+      <w:r>
+        <w:rPr>
+          <w:i/>
+        </w:rPr>
+        <w:t xml:space="preserve"> </w:t>
+      </w:r>
+      <w:r>
+        <w:rPr>
+          <w:i/>
+        </w:rPr>
+        <w:t>The spatial inputs</w:t>
+      </w:r>
+      <w:r>
+        <w:rPr>
+          <w:i/>
+        </w:rPr>
+        <w:t xml:space="preserve"> for Linkage Mapper</w:t>
+      </w:r>
+      <w:r>
+        <w:rPr>
+          <w:i/>
+        </w:rPr>
+        <w:t xml:space="preserve"> are those in</w:t>
+      </w:r>
+      <w:r>
+        <w:rPr>
+          <w:i/>
+        </w:rPr>
+        <w:t xml:space="preserve"> the</w:t>
+      </w:r>
+      <w:r>
+        <w:rPr>
+          <w:i/>
+        </w:rPr>
+        <w:t xml:space="preserve"> </w:t>
+      </w:r>
+      <w:proofErr w:type="spellStart"/>
+      <w:r>
+        <w:t>clm_cor</w:t>
+      </w:r>
+      <w:proofErr w:type="spellEnd"/>
+      <w:r>
+        <w:t xml:space="preserve"> </w:t>
+      </w:r>
+      <w:r>
+        <w:rPr>
+          <w:i/>
+        </w:rPr>
+        <w:t>outp</w:t>
+      </w:r>
+      <w:r>
+        <w:rPr>
+          <w:i/>
+        </w:rPr>
+        <w:t>ut</w:t>
+      </w:r>
+      <w:r>
+        <w:rPr>
+          <w:i/>
+        </w:rPr>
+        <w:t xml:space="preserve"> </w:t>
+      </w:r>
+      <w:r>
+        <w:rPr>
+          <w:i/>
+        </w:rPr>
+        <w:t>folder.</w:t>
       </w:r>
     </w:p>
     <w:p>
@@ -4596,18 +4922,18 @@
         <mc:AlternateContent>
           <mc:Choice Requires="wps">
             <w:drawing>
-              <wp:anchor distT="0" distB="0" distL="114300" distR="114300" simplePos="0" relativeHeight="251681792" behindDoc="0" locked="0" layoutInCell="1" allowOverlap="1" wp14:anchorId="44917043" wp14:editId="1A8CA138">
+              <wp:anchor distT="0" distB="0" distL="114300" distR="114300" simplePos="0" relativeHeight="251685888" behindDoc="0" locked="0" layoutInCell="1" allowOverlap="1" wp14:anchorId="1D21D30F" wp14:editId="35AA97AE">
                 <wp:simplePos x="0" y="0"/>
                 <wp:positionH relativeFrom="column">
                   <wp:posOffset>3336290</wp:posOffset>
                 </wp:positionH>
                 <wp:positionV relativeFrom="paragraph">
-                  <wp:posOffset>5086350</wp:posOffset>
+                  <wp:posOffset>4766310</wp:posOffset>
                 </wp:positionV>
                 <wp:extent cx="2582545" cy="258445"/>
                 <wp:effectExtent l="0" t="0" r="0" b="0"/>
                 <wp:wrapSquare wrapText="bothSides"/>
-                <wp:docPr id="27" name="Text Box 27"/>
+                <wp:docPr id="1" name="Text Box 1"/>
                 <wp:cNvGraphicFramePr/>
                 <a:graphic xmlns:a="http://schemas.openxmlformats.org/drawingml/2006/main">
                   <a:graphicData uri="http://schemas.microsoft.com/office/word/2010/wordprocessingShape">
@@ -4641,20 +4967,39 @@
                               <w:pStyle w:val="Caption"/>
                               <w:jc w:val="center"/>
                               <w:rPr>
+                                <w:rFonts w:ascii="Cambria" w:hAnsi="Cambria"/>
                                 <w:noProof/>
+                                <w:color w:val="auto"/>
+                                <w:kern w:val="32"/>
                               </w:rPr>
                             </w:pPr>
                             <w:r>
                               <w:t xml:space="preserve">Figure </w:t>
                             </w:r>
-                            <w:fldSimple w:instr=" SEQ Figure \* ARABIC ">
-                              <w:r>
-                                <w:rPr>
-                                  <w:noProof/>
-                                </w:rPr>
-                                <w:t>4</w:t>
-                              </w:r>
-                            </w:fldSimple>
+                            <w:r>
+                              <w:fldChar w:fldCharType="begin"/>
+                            </w:r>
+                            <w:r>
+                              <w:instrText xml:space="preserve"> SEQ Figure \* ARABIC </w:instrText>
+                            </w:r>
+                            <w:r>
+                              <w:fldChar w:fldCharType="separate"/>
+                            </w:r>
+                            <w:r>
+                              <w:rPr>
+                                <w:noProof/>
+                              </w:rPr>
+                              <w:t>4</w:t>
+                            </w:r>
+                            <w:r>
+                              <w:rPr>
+                                <w:noProof/>
+                              </w:rPr>
+                              <w:fldChar w:fldCharType="end"/>
+                            </w:r>
+                            <w:r>
+                              <w:t xml:space="preserve"> Climate Corridor Demo</w:t>
+                            </w:r>
                           </w:p>
                         </w:txbxContent>
                       </wps:txbx>
@@ -4672,7 +5017,7 @@
           </mc:Choice>
           <mc:Fallback>
             <w:pict>
-              <v:shape id="Text Box 27" o:spid="_x0000_s1029" type="#_x0000_t202" style="position:absolute;left:0;text-align:left;margin-left:262.7pt;margin-top:400.5pt;width:203.35pt;height:20.35pt;z-index:251681792;visibility:visible;mso-wrap-style:square;mso-wrap-distance-left:9pt;mso-wrap-distance-top:0;mso-wrap-distance-right:9pt;mso-wrap-distance-bottom:0;mso-position-horizontal:absolute;mso-position-horizontal-relative:text;mso-position-vertical:absolute;mso-position-vertical-relative:text;v-text-anchor:top" o:gfxdata="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" stroked="f">
+              <v:shape id="Text Box 1" o:spid="_x0000_s1029" type="#_x0000_t202" style="position:absolute;left:0;text-align:left;margin-left:262.7pt;margin-top:375.3pt;width:203.35pt;height:20.35pt;z-index:251685888;visibility:visible;mso-wrap-style:square;mso-wrap-distance-left:9pt;mso-wrap-distance-top:0;mso-wrap-distance-right:9pt;mso-wrap-distance-bottom:0;mso-position-horizontal:absolute;mso-position-horizontal-relative:text;mso-position-vertical:absolute;mso-position-vertical-relative:text;v-text-anchor:top" o:gfxdata="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" stroked="f">
                 <v:textbox style="mso-fit-shape-to-text:t" inset="0,0,0,0">
                   <w:txbxContent>
                     <w:p>
@@ -4680,7 +5025,10 @@
                         <w:pStyle w:val="Caption"/>
                         <w:jc w:val="center"/>
                         <w:rPr>
+                          <w:rFonts w:ascii="Cambria" w:hAnsi="Cambria"/>
                           <w:noProof/>
+                          <w:color w:val="auto"/>
+                          <w:kern w:val="32"/>
                         </w:rPr>
                       </w:pPr>
                       <w:r>
@@ -4694,6 +5042,9 @@
                           <w:t>4</w:t>
                         </w:r>
                       </w:fldSimple>
+                      <w:r>
+                        <w:t xml:space="preserve"> Climate Corridor Demo</w:t>
+                      </w:r>
                     </w:p>
                   </w:txbxContent>
                 </v:textbox>
@@ -4708,13 +5059,13 @@
           <w:noProof/>
         </w:rPr>
         <w:drawing>
-          <wp:anchor distT="0" distB="0" distL="114300" distR="114300" simplePos="0" relativeHeight="251670528" behindDoc="0" locked="0" layoutInCell="1" allowOverlap="1" wp14:anchorId="69F5BBE6" wp14:editId="4F1FC8C3">
+          <wp:anchor distT="0" distB="0" distL="114300" distR="114300" simplePos="0" relativeHeight="251670528" behindDoc="0" locked="0" layoutInCell="1" allowOverlap="1" wp14:anchorId="69F5BBE6" wp14:editId="6AE25564">
             <wp:simplePos x="0" y="0"/>
             <wp:positionH relativeFrom="margin">
               <wp:posOffset>3336290</wp:posOffset>
             </wp:positionH>
             <wp:positionV relativeFrom="margin">
-              <wp:posOffset>2505710</wp:posOffset>
+              <wp:posOffset>2962910</wp:posOffset>
             </wp:positionV>
             <wp:extent cx="2582545" cy="4352290"/>
             <wp:effectExtent l="0" t="0" r="8255" b="0"/>
@@ -4867,31 +5218,7 @@
         <w:t xml:space="preserve">. </w:t>
       </w:r>
       <w:r>
-        <w:t>First t</w:t>
-      </w:r>
-      <w:r>
-        <w:t xml:space="preserve">he </w:t>
-      </w:r>
-      <w:r>
-        <w:t>path to each layer</w:t>
-      </w:r>
-      <w:r>
-        <w:t xml:space="preserve"> in this map</w:t>
-      </w:r>
-      <w:r>
-        <w:t xml:space="preserve"> will </w:t>
-      </w:r>
-      <w:r>
-        <w:t>have</w:t>
-      </w:r>
-      <w:r>
-        <w:t xml:space="preserve"> to be updated to match the </w:t>
-      </w:r>
-      <w:r>
-        <w:t>project f</w:t>
-      </w:r>
-      <w:r>
-        <w:t>older. For more information how to interpret Linkage Mapper outputs please see the Linkage Mapper user guide (</w:t>
+        <w:t>For more information how to interpret Linkage Mapper outputs please see the Linkage Mapper user guide (</w:t>
       </w:r>
       <w:r>
         <w:t>McRae and Kavanagh 2011)</w:t>
@@ -4914,6 +5241,11 @@
       </w:r>
     </w:p>
     <w:p>
+      <w:pPr>
+        <w:rPr>
+          <w:bCs/>
+        </w:rPr>
+      </w:pPr>
       <w:r>
         <w:t>Please join the Linkage Mapper User Group for updates. You may also use the issue tracker to report bugs and suggest enhancements.</w:t>
       </w:r>
@@ -4947,6 +5279,8 @@
         </w:rPr>
         <w:t>code is hosted:</w:t>
       </w:r>
+    </w:p>
+    <w:p>
       <w:r>
         <w:t xml:space="preserve"> </w:t>
       </w:r>
@@ -4980,7 +5314,6 @@
       </w:pPr>
       <w:bookmarkStart w:id="11" w:name="_Toc212788695"/>
       <w:r>
-        <w:lastRenderedPageBreak/>
         <w:t xml:space="preserve">Literature </w:t>
       </w:r>
       <w:r>
@@ -5338,7 +5671,7 @@
         <w:rStyle w:val="PageNumber"/>
         <w:noProof/>
       </w:rPr>
-      <w:t>8</w:t>
+      <w:t>2</w:t>
     </w:r>
     <w:r>
       <w:rPr>
@@ -5774,6 +6107,92 @@
     </w:lvl>
   </w:abstractNum>
   <w:abstractNum w:abstractNumId="4">
+    <w:nsid w:val="08321606"/>
+    <w:multiLevelType w:val="hybridMultilevel"/>
+    <w:tmpl w:val="3668BE70"/>
+    <w:lvl w:ilvl="0" w:tplc="0409001B">
+      <w:start w:val="1"/>
+      <w:numFmt w:val="lowerRoman"/>
+      <w:lvlText w:val="%1."/>
+      <w:lvlJc w:val="right"/>
+      <w:pPr>
+        <w:ind w:left="2340" w:hanging="360"/>
+      </w:pPr>
+    </w:lvl>
+    <w:lvl w:ilvl="1" w:tplc="04090019" w:tentative="1">
+      <w:start w:val="1"/>
+      <w:numFmt w:val="lowerLetter"/>
+      <w:lvlText w:val="%2."/>
+      <w:lvlJc w:val="left"/>
+      <w:pPr>
+        <w:ind w:left="3060" w:hanging="360"/>
+      </w:pPr>
+    </w:lvl>
+    <w:lvl w:ilvl="2" w:tplc="0409001B" w:tentative="1">
+      <w:start w:val="1"/>
+      <w:numFmt w:val="lowerRoman"/>
+      <w:lvlText w:val="%3."/>
+      <w:lvlJc w:val="right"/>
+      <w:pPr>
+        <w:ind w:left="3780" w:hanging="180"/>
+      </w:pPr>
+    </w:lvl>
+    <w:lvl w:ilvl="3" w:tplc="0409000F" w:tentative="1">
+      <w:start w:val="1"/>
+      <w:numFmt w:val="decimal"/>
+      <w:lvlText w:val="%4."/>
+      <w:lvlJc w:val="left"/>
+      <w:pPr>
+        <w:ind w:left="4500" w:hanging="360"/>
+      </w:pPr>
+    </w:lvl>
+    <w:lvl w:ilvl="4" w:tplc="04090019" w:tentative="1">
+      <w:start w:val="1"/>
+      <w:numFmt w:val="lowerLetter"/>
+      <w:lvlText w:val="%5."/>
+      <w:lvlJc w:val="left"/>
+      <w:pPr>
+        <w:ind w:left="5220" w:hanging="360"/>
+      </w:pPr>
+    </w:lvl>
+    <w:lvl w:ilvl="5" w:tplc="0409001B" w:tentative="1">
+      <w:start w:val="1"/>
+      <w:numFmt w:val="lowerRoman"/>
+      <w:lvlText w:val="%6."/>
+      <w:lvlJc w:val="right"/>
+      <w:pPr>
+        <w:ind w:left="5940" w:hanging="180"/>
+      </w:pPr>
+    </w:lvl>
+    <w:lvl w:ilvl="6" w:tplc="0409000F" w:tentative="1">
+      <w:start w:val="1"/>
+      <w:numFmt w:val="decimal"/>
+      <w:lvlText w:val="%7."/>
+      <w:lvlJc w:val="left"/>
+      <w:pPr>
+        <w:ind w:left="6660" w:hanging="360"/>
+      </w:pPr>
+    </w:lvl>
+    <w:lvl w:ilvl="7" w:tplc="04090019" w:tentative="1">
+      <w:start w:val="1"/>
+      <w:numFmt w:val="lowerLetter"/>
+      <w:lvlText w:val="%8."/>
+      <w:lvlJc w:val="left"/>
+      <w:pPr>
+        <w:ind w:left="7380" w:hanging="360"/>
+      </w:pPr>
+    </w:lvl>
+    <w:lvl w:ilvl="8" w:tplc="0409001B" w:tentative="1">
+      <w:start w:val="1"/>
+      <w:numFmt w:val="lowerRoman"/>
+      <w:lvlText w:val="%9."/>
+      <w:lvlJc w:val="right"/>
+      <w:pPr>
+        <w:ind w:left="8100" w:hanging="180"/>
+      </w:pPr>
+    </w:lvl>
+  </w:abstractNum>
+  <w:abstractNum w:abstractNumId="5">
     <w:nsid w:val="0BF27203"/>
     <w:multiLevelType w:val="hybridMultilevel"/>
     <w:tmpl w:val="74B82C48"/>
@@ -5859,7 +6278,7 @@
       </w:pPr>
     </w:lvl>
   </w:abstractNum>
-  <w:abstractNum w:abstractNumId="5">
+  <w:abstractNum w:abstractNumId="6">
     <w:nsid w:val="0FC7068E"/>
     <w:multiLevelType w:val="multilevel"/>
     <w:tmpl w:val="0409001D"/>
@@ -5945,7 +6364,7 @@
       </w:pPr>
     </w:lvl>
   </w:abstractNum>
-  <w:abstractNum w:abstractNumId="6">
+  <w:abstractNum w:abstractNumId="7">
     <w:nsid w:val="0FD22548"/>
     <w:multiLevelType w:val="multilevel"/>
     <w:tmpl w:val="0409001D"/>
@@ -6031,7 +6450,7 @@
       </w:pPr>
     </w:lvl>
   </w:abstractNum>
-  <w:abstractNum w:abstractNumId="7">
+  <w:abstractNum w:abstractNumId="8">
     <w:nsid w:val="1A5018F6"/>
     <w:multiLevelType w:val="multilevel"/>
     <w:tmpl w:val="9B245C92"/>
@@ -6147,7 +6566,7 @@
       </w:rPr>
     </w:lvl>
   </w:abstractNum>
-  <w:abstractNum w:abstractNumId="8">
+  <w:abstractNum w:abstractNumId="9">
     <w:nsid w:val="1EB53453"/>
     <w:multiLevelType w:val="hybridMultilevel"/>
     <w:tmpl w:val="9816E9EE"/>
@@ -6260,7 +6679,7 @@
       </w:rPr>
     </w:lvl>
   </w:abstractNum>
-  <w:abstractNum w:abstractNumId="9">
+  <w:abstractNum w:abstractNumId="10">
     <w:nsid w:val="22F2494E"/>
     <w:multiLevelType w:val="hybridMultilevel"/>
     <w:tmpl w:val="4896F8D0"/>
@@ -6373,7 +6792,7 @@
       </w:rPr>
     </w:lvl>
   </w:abstractNum>
-  <w:abstractNum w:abstractNumId="10">
+  <w:abstractNum w:abstractNumId="11">
     <w:nsid w:val="25AF5231"/>
     <w:multiLevelType w:val="multilevel"/>
     <w:tmpl w:val="04090025"/>
@@ -6459,7 +6878,7 @@
       </w:pPr>
     </w:lvl>
   </w:abstractNum>
-  <w:abstractNum w:abstractNumId="11">
+  <w:abstractNum w:abstractNumId="12">
     <w:nsid w:val="271C10FE"/>
     <w:multiLevelType w:val="multilevel"/>
     <w:tmpl w:val="74B82C48"/>
@@ -6545,7 +6964,7 @@
       </w:pPr>
     </w:lvl>
   </w:abstractNum>
-  <w:abstractNum w:abstractNumId="12">
+  <w:abstractNum w:abstractNumId="13">
     <w:nsid w:val="2A385EDB"/>
     <w:multiLevelType w:val="multilevel"/>
     <w:tmpl w:val="9B245C92"/>
@@ -6661,7 +7080,7 @@
       </w:rPr>
     </w:lvl>
   </w:abstractNum>
-  <w:abstractNum w:abstractNumId="13">
+  <w:abstractNum w:abstractNumId="14">
     <w:nsid w:val="2E257686"/>
     <w:multiLevelType w:val="multilevel"/>
     <w:tmpl w:val="C03E85CC"/>
@@ -6774,7 +7193,7 @@
       </w:rPr>
     </w:lvl>
   </w:abstractNum>
-  <w:abstractNum w:abstractNumId="14">
+  <w:abstractNum w:abstractNumId="15">
     <w:nsid w:val="2F656CF9"/>
     <w:multiLevelType w:val="hybridMultilevel"/>
     <w:tmpl w:val="C0CCCE06"/>
@@ -6887,7 +7306,7 @@
       </w:rPr>
     </w:lvl>
   </w:abstractNum>
-  <w:abstractNum w:abstractNumId="15">
+  <w:abstractNum w:abstractNumId="16">
     <w:nsid w:val="32104589"/>
     <w:multiLevelType w:val="hybridMultilevel"/>
     <w:tmpl w:val="CBC62860"/>
@@ -7000,7 +7419,7 @@
       </w:rPr>
     </w:lvl>
   </w:abstractNum>
-  <w:abstractNum w:abstractNumId="16">
+  <w:abstractNum w:abstractNumId="17">
     <w:nsid w:val="32580CDB"/>
     <w:multiLevelType w:val="hybridMultilevel"/>
     <w:tmpl w:val="EE8289A6"/>
@@ -7116,7 +7535,7 @@
       </w:rPr>
     </w:lvl>
   </w:abstractNum>
-  <w:abstractNum w:abstractNumId="17">
+  <w:abstractNum w:abstractNumId="18">
     <w:nsid w:val="335F7B68"/>
     <w:multiLevelType w:val="hybridMultilevel"/>
     <w:tmpl w:val="2DDE0F34"/>
@@ -7229,7 +7648,7 @@
       </w:rPr>
     </w:lvl>
   </w:abstractNum>
-  <w:abstractNum w:abstractNumId="18">
+  <w:abstractNum w:abstractNumId="19">
     <w:nsid w:val="358624AC"/>
     <w:multiLevelType w:val="multilevel"/>
     <w:tmpl w:val="0409001D"/>
@@ -7315,7 +7734,7 @@
       </w:pPr>
     </w:lvl>
   </w:abstractNum>
-  <w:abstractNum w:abstractNumId="19">
+  <w:abstractNum w:abstractNumId="20">
     <w:nsid w:val="36616929"/>
     <w:multiLevelType w:val="hybridMultilevel"/>
     <w:tmpl w:val="1C1EF4D8"/>
@@ -7428,7 +7847,7 @@
       </w:rPr>
     </w:lvl>
   </w:abstractNum>
-  <w:abstractNum w:abstractNumId="20">
+  <w:abstractNum w:abstractNumId="21">
     <w:nsid w:val="3B8C18F5"/>
     <w:multiLevelType w:val="multilevel"/>
     <w:tmpl w:val="61A097FA"/>
@@ -7541,7 +7960,7 @@
       </w:rPr>
     </w:lvl>
   </w:abstractNum>
-  <w:abstractNum w:abstractNumId="21">
+  <w:abstractNum w:abstractNumId="22">
     <w:nsid w:val="3D506868"/>
     <w:multiLevelType w:val="hybridMultilevel"/>
     <w:tmpl w:val="61A097FA"/>
@@ -7654,7 +8073,7 @@
       </w:rPr>
     </w:lvl>
   </w:abstractNum>
-  <w:abstractNum w:abstractNumId="22">
+  <w:abstractNum w:abstractNumId="23">
     <w:nsid w:val="3D9F33AB"/>
     <w:multiLevelType w:val="multilevel"/>
     <w:tmpl w:val="9B245C92"/>
@@ -7770,7 +8189,7 @@
       </w:rPr>
     </w:lvl>
   </w:abstractNum>
-  <w:abstractNum w:abstractNumId="23">
+  <w:abstractNum w:abstractNumId="24">
     <w:nsid w:val="3DD129DA"/>
     <w:multiLevelType w:val="multilevel"/>
     <w:tmpl w:val="0409001D"/>
@@ -7887,7 +8306,7 @@
       </w:rPr>
     </w:lvl>
   </w:abstractNum>
-  <w:abstractNum w:abstractNumId="24">
+  <w:abstractNum w:abstractNumId="25">
     <w:nsid w:val="41CB4FF7"/>
     <w:multiLevelType w:val="hybridMultilevel"/>
     <w:tmpl w:val="1DE89B52"/>
@@ -7973,7 +8392,7 @@
       </w:pPr>
     </w:lvl>
   </w:abstractNum>
-  <w:abstractNum w:abstractNumId="25">
+  <w:abstractNum w:abstractNumId="26">
     <w:nsid w:val="44786D09"/>
     <w:multiLevelType w:val="multilevel"/>
     <w:tmpl w:val="74B82C48"/>
@@ -8059,7 +8478,7 @@
       </w:pPr>
     </w:lvl>
   </w:abstractNum>
-  <w:abstractNum w:abstractNumId="26">
+  <w:abstractNum w:abstractNumId="27">
     <w:nsid w:val="4A931FC9"/>
     <w:multiLevelType w:val="hybridMultilevel"/>
     <w:tmpl w:val="318AD75E"/>
@@ -8175,7 +8594,7 @@
       </w:rPr>
     </w:lvl>
   </w:abstractNum>
-  <w:abstractNum w:abstractNumId="27">
+  <w:abstractNum w:abstractNumId="28">
     <w:nsid w:val="54952E58"/>
     <w:multiLevelType w:val="hybridMultilevel"/>
     <w:tmpl w:val="65D4E146"/>
@@ -8261,7 +8680,7 @@
       </w:pPr>
     </w:lvl>
   </w:abstractNum>
-  <w:abstractNum w:abstractNumId="28">
+  <w:abstractNum w:abstractNumId="29">
     <w:nsid w:val="54C85470"/>
     <w:multiLevelType w:val="hybridMultilevel"/>
     <w:tmpl w:val="37787770"/>
@@ -8374,7 +8793,7 @@
       </w:rPr>
     </w:lvl>
   </w:abstractNum>
-  <w:abstractNum w:abstractNumId="29">
+  <w:abstractNum w:abstractNumId="30">
     <w:nsid w:val="57AE0262"/>
     <w:multiLevelType w:val="hybridMultilevel"/>
     <w:tmpl w:val="74B82C48"/>
@@ -8460,7 +8879,7 @@
       </w:pPr>
     </w:lvl>
   </w:abstractNum>
-  <w:abstractNum w:abstractNumId="30">
+  <w:abstractNum w:abstractNumId="31">
     <w:nsid w:val="5D8F0316"/>
     <w:multiLevelType w:val="hybridMultilevel"/>
     <w:tmpl w:val="2FD0BED8"/>
@@ -8573,7 +8992,7 @@
       </w:rPr>
     </w:lvl>
   </w:abstractNum>
-  <w:abstractNum w:abstractNumId="31">
+  <w:abstractNum w:abstractNumId="32">
     <w:nsid w:val="5D960152"/>
     <w:multiLevelType w:val="multilevel"/>
     <w:tmpl w:val="04090025"/>
@@ -8668,7 +9087,7 @@
       </w:pPr>
     </w:lvl>
   </w:abstractNum>
-  <w:abstractNum w:abstractNumId="32">
+  <w:abstractNum w:abstractNumId="33">
     <w:nsid w:val="5DAE1444"/>
     <w:multiLevelType w:val="multilevel"/>
     <w:tmpl w:val="74B82C48"/>
@@ -8754,7 +9173,7 @@
       </w:pPr>
     </w:lvl>
   </w:abstractNum>
-  <w:abstractNum w:abstractNumId="33">
+  <w:abstractNum w:abstractNumId="34">
     <w:nsid w:val="5F3E18B0"/>
     <w:multiLevelType w:val="hybridMultilevel"/>
     <w:tmpl w:val="B4AA4E0A"/>
@@ -8870,7 +9289,7 @@
       </w:rPr>
     </w:lvl>
   </w:abstractNum>
-  <w:abstractNum w:abstractNumId="34">
+  <w:abstractNum w:abstractNumId="35">
     <w:nsid w:val="60C367DB"/>
     <w:multiLevelType w:val="multilevel"/>
     <w:tmpl w:val="FD3A4D08"/>
@@ -8986,7 +9405,7 @@
       </w:rPr>
     </w:lvl>
   </w:abstractNum>
-  <w:abstractNum w:abstractNumId="35">
+  <w:abstractNum w:abstractNumId="36">
     <w:nsid w:val="63201686"/>
     <w:multiLevelType w:val="hybridMultilevel"/>
     <w:tmpl w:val="EBD05226"/>
@@ -9099,7 +9518,7 @@
       </w:rPr>
     </w:lvl>
   </w:abstractNum>
-  <w:abstractNum w:abstractNumId="36">
+  <w:abstractNum w:abstractNumId="37">
     <w:nsid w:val="6685408C"/>
     <w:multiLevelType w:val="hybridMultilevel"/>
     <w:tmpl w:val="17FC96C6"/>
@@ -9189,7 +9608,7 @@
       </w:pPr>
     </w:lvl>
   </w:abstractNum>
-  <w:abstractNum w:abstractNumId="37">
+  <w:abstractNum w:abstractNumId="38">
     <w:nsid w:val="68222083"/>
     <w:multiLevelType w:val="multilevel"/>
     <w:tmpl w:val="EBD05226"/>
@@ -9302,7 +9721,7 @@
       </w:rPr>
     </w:lvl>
   </w:abstractNum>
-  <w:abstractNum w:abstractNumId="38">
+  <w:abstractNum w:abstractNumId="39">
     <w:nsid w:val="6D1C07E3"/>
     <w:multiLevelType w:val="multilevel"/>
     <w:tmpl w:val="0409001D"/>
@@ -9388,7 +9807,7 @@
       </w:pPr>
     </w:lvl>
   </w:abstractNum>
-  <w:abstractNum w:abstractNumId="39">
+  <w:abstractNum w:abstractNumId="40">
     <w:nsid w:val="6DFA6274"/>
     <w:multiLevelType w:val="hybridMultilevel"/>
     <w:tmpl w:val="81D07264"/>
@@ -9501,7 +9920,7 @@
       </w:rPr>
     </w:lvl>
   </w:abstractNum>
-  <w:abstractNum w:abstractNumId="40">
+  <w:abstractNum w:abstractNumId="41">
     <w:nsid w:val="71825681"/>
     <w:multiLevelType w:val="hybridMultilevel"/>
     <w:tmpl w:val="C03E85CC"/>
@@ -9614,7 +10033,7 @@
       </w:rPr>
     </w:lvl>
   </w:abstractNum>
-  <w:abstractNum w:abstractNumId="41">
+  <w:abstractNum w:abstractNumId="42">
     <w:nsid w:val="73AC682E"/>
     <w:multiLevelType w:val="multilevel"/>
     <w:tmpl w:val="EE8289A6"/>
@@ -9730,7 +10149,7 @@
       </w:rPr>
     </w:lvl>
   </w:abstractNum>
-  <w:abstractNum w:abstractNumId="42">
+  <w:abstractNum w:abstractNumId="43">
     <w:nsid w:val="755D2F41"/>
     <w:multiLevelType w:val="multilevel"/>
     <w:tmpl w:val="5108343E"/>
@@ -9847,7 +10266,7 @@
       </w:rPr>
     </w:lvl>
   </w:abstractNum>
-  <w:abstractNum w:abstractNumId="43">
+  <w:abstractNum w:abstractNumId="44">
     <w:nsid w:val="7A3A539F"/>
     <w:multiLevelType w:val="multilevel"/>
     <w:tmpl w:val="0409001D"/>
@@ -9938,7 +10357,7 @@
       </w:pPr>
     </w:lvl>
   </w:abstractNum>
-  <w:abstractNum w:abstractNumId="44">
+  <w:abstractNum w:abstractNumId="45">
     <w:nsid w:val="7C620493"/>
     <w:multiLevelType w:val="hybridMultilevel"/>
     <w:tmpl w:val="70A04CB4"/>
@@ -10054,7 +10473,7 @@
       </w:rPr>
     </w:lvl>
   </w:abstractNum>
-  <w:abstractNum w:abstractNumId="45">
+  <w:abstractNum w:abstractNumId="46">
     <w:nsid w:val="7E600863"/>
     <w:multiLevelType w:val="hybridMultilevel"/>
     <w:tmpl w:val="FD3A4D08"/>
@@ -10170,7 +10589,7 @@
       </w:rPr>
     </w:lvl>
   </w:abstractNum>
-  <w:abstractNum w:abstractNumId="46">
+  <w:abstractNum w:abstractNumId="47">
     <w:nsid w:val="7ECA68B6"/>
     <w:multiLevelType w:val="hybridMultilevel"/>
     <w:tmpl w:val="BB3C8F88"/>
@@ -10257,145 +10676,148 @@
     </w:lvl>
   </w:abstractNum>
   <w:num w:numId="1">
-    <w:abstractNumId w:val="33"/>
+    <w:abstractNumId w:val="34"/>
   </w:num>
   <w:num w:numId="2">
-    <w:abstractNumId w:val="26"/>
+    <w:abstractNumId w:val="27"/>
   </w:num>
   <w:num w:numId="3">
-    <w:abstractNumId w:val="16"/>
+    <w:abstractNumId w:val="17"/>
   </w:num>
   <w:num w:numId="4">
-    <w:abstractNumId w:val="7"/>
+    <w:abstractNumId w:val="8"/>
   </w:num>
   <w:num w:numId="5">
-    <w:abstractNumId w:val="21"/>
+    <w:abstractNumId w:val="22"/>
   </w:num>
   <w:num w:numId="6">
-    <w:abstractNumId w:val="20"/>
+    <w:abstractNumId w:val="21"/>
   </w:num>
   <w:num w:numId="7">
     <w:abstractNumId w:val="2"/>
   </w:num>
   <w:num w:numId="8">
+    <w:abstractNumId w:val="41"/>
+  </w:num>
+  <w:num w:numId="9">
+    <w:abstractNumId w:val="14"/>
+  </w:num>
+  <w:num w:numId="10">
+    <w:abstractNumId w:val="16"/>
+  </w:num>
+  <w:num w:numId="11">
+    <w:abstractNumId w:val="23"/>
+  </w:num>
+  <w:num w:numId="12">
+    <w:abstractNumId w:val="13"/>
+  </w:num>
+  <w:num w:numId="13">
+    <w:abstractNumId w:val="15"/>
+  </w:num>
+  <w:num w:numId="14">
+    <w:abstractNumId w:val="46"/>
+  </w:num>
+  <w:num w:numId="15">
+    <w:abstractNumId w:val="35"/>
+  </w:num>
+  <w:num w:numId="16">
+    <w:abstractNumId w:val="10"/>
+  </w:num>
+  <w:num w:numId="17">
     <w:abstractNumId w:val="40"/>
   </w:num>
-  <w:num w:numId="9">
-    <w:abstractNumId w:val="13"/>
-  </w:num>
-  <w:num w:numId="10">
-    <w:abstractNumId w:val="15"/>
-  </w:num>
-  <w:num w:numId="11">
-    <w:abstractNumId w:val="22"/>
-  </w:num>
-  <w:num w:numId="12">
-    <w:abstractNumId w:val="12"/>
-  </w:num>
-  <w:num w:numId="13">
-    <w:abstractNumId w:val="14"/>
-  </w:num>
-  <w:num w:numId="14">
-    <w:abstractNumId w:val="45"/>
-  </w:num>
-  <w:num w:numId="15">
-    <w:abstractNumId w:val="34"/>
-  </w:num>
-  <w:num w:numId="16">
-    <w:abstractNumId w:val="9"/>
-  </w:num>
-  <w:num w:numId="17">
-    <w:abstractNumId w:val="39"/>
-  </w:num>
   <w:num w:numId="18">
-    <w:abstractNumId w:val="35"/>
+    <w:abstractNumId w:val="36"/>
   </w:num>
   <w:num w:numId="19">
-    <w:abstractNumId w:val="30"/>
+    <w:abstractNumId w:val="31"/>
   </w:num>
   <w:num w:numId="20">
-    <w:abstractNumId w:val="17"/>
+    <w:abstractNumId w:val="18"/>
   </w:num>
   <w:num w:numId="21">
-    <w:abstractNumId w:val="28"/>
+    <w:abstractNumId w:val="29"/>
   </w:num>
   <w:num w:numId="22">
     <w:abstractNumId w:val="1"/>
   </w:num>
   <w:num w:numId="23">
-    <w:abstractNumId w:val="8"/>
+    <w:abstractNumId w:val="9"/>
   </w:num>
   <w:num w:numId="24">
-    <w:abstractNumId w:val="19"/>
+    <w:abstractNumId w:val="20"/>
   </w:num>
   <w:num w:numId="25">
     <w:abstractNumId w:val="3"/>
   </w:num>
   <w:num w:numId="26">
-    <w:abstractNumId w:val="44"/>
+    <w:abstractNumId w:val="45"/>
   </w:num>
   <w:num w:numId="27">
+    <w:abstractNumId w:val="38"/>
+  </w:num>
+  <w:num w:numId="28">
+    <w:abstractNumId w:val="42"/>
+  </w:num>
+  <w:num w:numId="29">
+    <w:abstractNumId w:val="25"/>
+  </w:num>
+  <w:num w:numId="30">
     <w:abstractNumId w:val="37"/>
   </w:num>
-  <w:num w:numId="28">
-    <w:abstractNumId w:val="41"/>
+  <w:num w:numId="31">
+    <w:abstractNumId w:val="5"/>
   </w:num>
-  <w:num w:numId="29">
+  <w:num w:numId="32">
+    <w:abstractNumId w:val="30"/>
+  </w:num>
+  <w:num w:numId="33">
+    <w:abstractNumId w:val="26"/>
+  </w:num>
+  <w:num w:numId="34">
     <w:abstractNumId w:val="24"/>
   </w:num>
-  <w:num w:numId="30">
-    <w:abstractNumId w:val="36"/>
-  </w:num>
-  <w:num w:numId="31">
-    <w:abstractNumId w:val="4"/>
-  </w:num>
-  <w:num w:numId="32">
-    <w:abstractNumId w:val="29"/>
-  </w:num>
-  <w:num w:numId="33">
-    <w:abstractNumId w:val="25"/>
-  </w:num>
-  <w:num w:numId="34">
-    <w:abstractNumId w:val="23"/>
-  </w:num>
   <w:num w:numId="35">
-    <w:abstractNumId w:val="42"/>
+    <w:abstractNumId w:val="43"/>
   </w:num>
   <w:num w:numId="36">
+    <w:abstractNumId w:val="7"/>
+  </w:num>
+  <w:num w:numId="37">
+    <w:abstractNumId w:val="33"/>
+  </w:num>
+  <w:num w:numId="38">
+    <w:abstractNumId w:val="12"/>
+  </w:num>
+  <w:num w:numId="39">
     <w:abstractNumId w:val="6"/>
   </w:num>
-  <w:num w:numId="37">
-    <w:abstractNumId w:val="32"/>
-  </w:num>
-  <w:num w:numId="38">
-    <w:abstractNumId w:val="11"/>
-  </w:num>
-  <w:num w:numId="39">
-    <w:abstractNumId w:val="5"/>
-  </w:num>
   <w:num w:numId="40">
-    <w:abstractNumId w:val="38"/>
+    <w:abstractNumId w:val="39"/>
   </w:num>
   <w:num w:numId="41">
-    <w:abstractNumId w:val="18"/>
+    <w:abstractNumId w:val="19"/>
   </w:num>
   <w:num w:numId="42">
-    <w:abstractNumId w:val="27"/>
+    <w:abstractNumId w:val="28"/>
   </w:num>
   <w:num w:numId="43">
-    <w:abstractNumId w:val="43"/>
+    <w:abstractNumId w:val="44"/>
   </w:num>
   <w:num w:numId="44">
     <w:abstractNumId w:val="0"/>
   </w:num>
   <w:num w:numId="45">
-    <w:abstractNumId w:val="31"/>
+    <w:abstractNumId w:val="32"/>
   </w:num>
   <w:num w:numId="46">
-    <w:abstractNumId w:val="10"/>
+    <w:abstractNumId w:val="11"/>
   </w:num>
   <w:num w:numId="47">
-    <w:abstractNumId w:val="46"/>
+    <w:abstractNumId w:val="47"/>
+  </w:num>
+  <w:num w:numId="48">
+    <w:abstractNumId w:val="4"/>
   </w:num>
 </w:numbering>
 </file>
@@ -12620,7 +13042,7 @@
 </file>
 
 <file path=customXml/itemProps1.xml><?xml version="1.0" encoding="utf-8"?>
-<ds:datastoreItem xmlns:ds="http://schemas.openxmlformats.org/officeDocument/2006/customXml" ds:itemID="{BA3F566E-75F6-564A-8274-97CFA80F588D}">
+<ds:datastoreItem xmlns:ds="http://schemas.openxmlformats.org/officeDocument/2006/customXml" ds:itemID="{44B232AA-0582-2844-9EE1-66A9F4A454FA}">
   <ds:schemaRefs>
     <ds:schemaRef ds:uri="http://schemas.openxmlformats.org/officeDocument/2006/bibliography"/>
   </ds:schemaRefs>
@@ -12628,7 +13050,7 @@
 </file>
 
 <file path=customXml/itemProps2.xml><?xml version="1.0" encoding="utf-8"?>
-<ds:datastoreItem xmlns:ds="http://schemas.openxmlformats.org/officeDocument/2006/customXml" ds:itemID="{9D251D64-837A-B343-B44B-523AD6B777BA}">
+<ds:datastoreItem xmlns:ds="http://schemas.openxmlformats.org/officeDocument/2006/customXml" ds:itemID="{14C0FFB6-6020-0642-B759-69C05CE34298}">
   <ds:schemaRefs>
     <ds:schemaRef ds:uri="http://schemas.openxmlformats.org/officeDocument/2006/bibliography"/>
   </ds:schemaRefs>

</xml_diff>